<commit_message>
separado material construtor, sobrecarga e this
</commit_message>
<xml_diff>
--- a/Aula_08_Classe/Aula_08_Classes_05_Construtores.docx
+++ b/Aula_08_Classe/Aula_08_Classes_05_Construtores.docx
@@ -36,19 +36,7 @@
     </w:p>
     <w:p>
       <w:r>
-        <w:t>Construtor é</w:t>
-      </w:r>
-      <w:r>
-        <w:t xml:space="preserve"> uma operação especial da classe, que executa no momento da</w:t>
-      </w:r>
-      <w:r>
-        <w:t xml:space="preserve"> </w:t>
-      </w:r>
-      <w:r>
-        <w:t>instanciação do objeto</w:t>
-      </w:r>
-      <w:r>
-        <w:t>.</w:t>
+        <w:t>Construtor é uma operação especial da classe, que executa no momento da instanciação do objeto.</w:t>
       </w:r>
     </w:p>
     <w:p>
@@ -95,19 +83,7 @@
         <w:rPr>
           <w:sz w:val="22"/>
         </w:rPr>
-        <w:t>Permitir ou obrigar que o objeto receba dados / dependências no momento de sua</w:t>
-      </w:r>
-      <w:r>
-        <w:rPr>
-          <w:sz w:val="22"/>
-        </w:rPr>
-        <w:t xml:space="preserve"> </w:t>
-      </w:r>
-      <w:r>
-        <w:rPr>
-          <w:sz w:val="22"/>
-        </w:rPr>
-        <w:t>instanciação (injeção de dependência)</w:t>
+        <w:t>Permitir ou obrigar que o objeto receba dados / dependências no momento de sua instanciação (injeção de dependência)</w:t>
       </w:r>
     </w:p>
     <w:p>
@@ -4498,4818 +4474,9 @@
         </w:drawing>
       </w:r>
     </w:p>
-    <w:p/>
-    <w:p>
-      <w:pPr>
-        <w:pStyle w:val="Ttulo1"/>
-      </w:pPr>
-      <w:r>
-        <w:t>Sobrecarga –</w:t>
-      </w:r>
-      <w:r>
-        <w:tab/>
-      </w:r>
-      <w:r>
-        <w:tab/>
-      </w:r>
-      <w:r>
-        <w:tab/>
-      </w:r>
-      <w:r>
-        <w:tab/>
-      </w:r>
-      <w:r>
-        <w:tab/>
-      </w:r>
-      <w:r>
-        <w:t xml:space="preserve">Aula dia </w:t>
-      </w:r>
-      <w:r>
-        <w:t>30</w:t>
-      </w:r>
-      <w:r>
-        <w:t>/10/2020</w:t>
-      </w:r>
-    </w:p>
-    <w:p>
-      <w:r>
-        <w:t xml:space="preserve">É um recurso que uma classe possui de oferecer mais de uma operação com o mesmo nome, porém com diferentes listas de parâmetros. </w:t>
-      </w:r>
-    </w:p>
-    <w:p>
-      <w:r>
-        <w:t xml:space="preserve">É uma forma de inicializar uma classe com valores específicos. </w:t>
-      </w:r>
-    </w:p>
-    <w:p>
-      <w:pPr>
-        <w:pStyle w:val="Ttulo2"/>
-      </w:pPr>
-      <w:r>
-        <w:t>Proposta de melhoria</w:t>
-      </w:r>
-    </w:p>
-    <w:p>
-      <w:pPr>
-        <w:rPr>
-          <w:rFonts w:ascii="Calibri" w:hAnsi="Calibri" w:cs="Calibri"/>
-          <w:sz w:val="28"/>
-          <w:szCs w:val="28"/>
-        </w:rPr>
-      </w:pPr>
-      <w:r>
-        <w:rPr>
-          <w:rFonts w:cs="Arial"/>
-          <w:sz w:val="28"/>
-          <w:szCs w:val="28"/>
-        </w:rPr>
-        <w:t xml:space="preserve">• </w:t>
-      </w:r>
-      <w:r>
-        <w:rPr>
-          <w:rFonts w:ascii="Calibri" w:hAnsi="Calibri" w:cs="Calibri"/>
-          <w:sz w:val="28"/>
-          <w:szCs w:val="28"/>
-        </w:rPr>
-        <w:t>Vamos criar um construtor opcional, o qual recebe apenas nome e</w:t>
-      </w:r>
-      <w:r>
-        <w:rPr>
-          <w:rFonts w:ascii="Calibri" w:hAnsi="Calibri" w:cs="Calibri"/>
-          <w:sz w:val="28"/>
-          <w:szCs w:val="28"/>
-        </w:rPr>
-        <w:t xml:space="preserve"> </w:t>
-      </w:r>
-      <w:r>
-        <w:rPr>
-          <w:rFonts w:ascii="Calibri" w:hAnsi="Calibri" w:cs="Calibri"/>
-          <w:sz w:val="28"/>
-          <w:szCs w:val="28"/>
-        </w:rPr>
-        <w:t>preço do produto. A quantidade em estoque deste novo produto, por</w:t>
-      </w:r>
-      <w:r>
-        <w:rPr>
-          <w:rFonts w:ascii="Calibri" w:hAnsi="Calibri" w:cs="Calibri"/>
-          <w:sz w:val="28"/>
-          <w:szCs w:val="28"/>
-        </w:rPr>
-        <w:t xml:space="preserve"> </w:t>
-      </w:r>
-      <w:r>
-        <w:rPr>
-          <w:rFonts w:ascii="Calibri" w:hAnsi="Calibri" w:cs="Calibri"/>
-          <w:sz w:val="28"/>
-          <w:szCs w:val="28"/>
-        </w:rPr>
-        <w:t>padrão, deverá então ser iniciada com o valor zero.</w:t>
-      </w:r>
-    </w:p>
-    <w:p>
-      <w:pPr>
-        <w:rPr>
-          <w:rFonts w:ascii="Calibri" w:hAnsi="Calibri" w:cs="Calibri"/>
-          <w:sz w:val="28"/>
-          <w:szCs w:val="28"/>
-        </w:rPr>
-      </w:pPr>
-      <w:r>
-        <w:rPr>
-          <w:rFonts w:cs="Arial"/>
-          <w:sz w:val="28"/>
-          <w:szCs w:val="28"/>
-        </w:rPr>
-        <w:t xml:space="preserve">• </w:t>
-      </w:r>
-      <w:r>
-        <w:rPr>
-          <w:rFonts w:ascii="Calibri" w:hAnsi="Calibri" w:cs="Calibri"/>
-          <w:sz w:val="28"/>
-          <w:szCs w:val="28"/>
-        </w:rPr>
-        <w:t xml:space="preserve">Nota: é possível também incluir um </w:t>
-      </w:r>
-      <w:r>
-        <w:rPr>
-          <w:rFonts w:ascii="Calibri,Bold" w:hAnsi="Calibri,Bold" w:cs="Calibri,Bold"/>
-          <w:b/>
-          <w:bCs/>
-          <w:sz w:val="28"/>
-          <w:szCs w:val="28"/>
-        </w:rPr>
-        <w:t xml:space="preserve">construtor padrão </w:t>
-      </w:r>
-      <w:r>
-        <w:rPr>
-          <w:rFonts w:ascii="Calibri" w:hAnsi="Calibri" w:cs="Calibri"/>
-          <w:sz w:val="28"/>
-          <w:szCs w:val="28"/>
-        </w:rPr>
-        <w:t>(sem</w:t>
-      </w:r>
-      <w:r>
-        <w:rPr>
-          <w:rFonts w:ascii="Calibri" w:hAnsi="Calibri" w:cs="Calibri"/>
-          <w:sz w:val="28"/>
-          <w:szCs w:val="28"/>
-        </w:rPr>
-        <w:t xml:space="preserve"> </w:t>
-      </w:r>
-      <w:r>
-        <w:rPr>
-          <w:rFonts w:ascii="Calibri" w:hAnsi="Calibri" w:cs="Calibri"/>
-          <w:sz w:val="28"/>
-          <w:szCs w:val="28"/>
-        </w:rPr>
-        <w:t>parâmetros)</w:t>
-      </w:r>
-    </w:p>
-    <w:p>
-      <w:pPr>
-        <w:rPr>
-          <w:rFonts w:ascii="Calibri" w:hAnsi="Calibri" w:cs="Calibri"/>
-          <w:sz w:val="28"/>
-          <w:szCs w:val="28"/>
-        </w:rPr>
-      </w:pPr>
-    </w:p>
-    <w:p>
-      <w:pPr>
-        <w:rPr>
-          <w:rFonts w:ascii="Calibri" w:hAnsi="Calibri" w:cs="Calibri"/>
-          <w:sz w:val="28"/>
-          <w:szCs w:val="28"/>
-        </w:rPr>
-      </w:pPr>
-      <w:r>
-        <w:rPr>
-          <w:rFonts w:ascii="Calibri" w:hAnsi="Calibri" w:cs="Calibri"/>
-          <w:sz w:val="28"/>
-          <w:szCs w:val="28"/>
-        </w:rPr>
-        <w:t xml:space="preserve">Vamos supor que uma das regras de negócio da empresa é sempre começar um novo produto com </w:t>
-      </w:r>
-      <w:r>
-        <w:rPr>
-          <w:rFonts w:ascii="Calibri" w:hAnsi="Calibri" w:cs="Calibri"/>
-          <w:sz w:val="28"/>
-          <w:szCs w:val="28"/>
-        </w:rPr>
-        <w:t xml:space="preserve">5 </w:t>
-      </w:r>
-      <w:r>
-        <w:rPr>
-          <w:rFonts w:ascii="Calibri" w:hAnsi="Calibri" w:cs="Calibri"/>
-          <w:sz w:val="28"/>
-          <w:szCs w:val="28"/>
-        </w:rPr>
-        <w:t xml:space="preserve">unidades. </w:t>
-      </w:r>
-    </w:p>
-    <w:p>
-      <w:r>
-        <w:rPr>
-          <w:noProof/>
-        </w:rPr>
-        <w:lastRenderedPageBreak/>
-        <w:drawing>
-          <wp:inline distT="0" distB="0" distL="0" distR="0" wp14:anchorId="5ABE3B7F" wp14:editId="4EFD6E92">
-            <wp:extent cx="5394960" cy="4389120"/>
-            <wp:effectExtent l="0" t="0" r="0" b="0"/>
-            <wp:docPr id="14" name="Imagem 14"/>
-            <wp:cNvGraphicFramePr>
-              <a:graphicFrameLocks xmlns:a="http://schemas.openxmlformats.org/drawingml/2006/main" noChangeAspect="1"/>
-            </wp:cNvGraphicFramePr>
-            <a:graphic xmlns:a="http://schemas.openxmlformats.org/drawingml/2006/main">
-              <a:graphicData uri="http://schemas.openxmlformats.org/drawingml/2006/picture">
-                <pic:pic xmlns:pic="http://schemas.openxmlformats.org/drawingml/2006/picture">
-                  <pic:nvPicPr>
-                    <pic:cNvPr id="0" name="Picture 6"/>
-                    <pic:cNvPicPr>
-                      <a:picLocks noChangeAspect="1" noChangeArrowheads="1"/>
-                    </pic:cNvPicPr>
-                  </pic:nvPicPr>
-                  <pic:blipFill>
-                    <a:blip r:embed="rId10">
-                      <a:extLst>
-                        <a:ext uri="{28A0092B-C50C-407E-A947-70E740481C1C}">
-                          <a14:useLocalDpi xmlns:a14="http://schemas.microsoft.com/office/drawing/2010/main" val="0"/>
-                        </a:ext>
-                      </a:extLst>
-                    </a:blip>
-                    <a:srcRect/>
-                    <a:stretch>
-                      <a:fillRect/>
-                    </a:stretch>
-                  </pic:blipFill>
-                  <pic:spPr bwMode="auto">
-                    <a:xfrm>
-                      <a:off x="0" y="0"/>
-                      <a:ext cx="5394960" cy="4389120"/>
-                    </a:xfrm>
-                    <a:prstGeom prst="rect">
-                      <a:avLst/>
-                    </a:prstGeom>
-                    <a:noFill/>
-                    <a:ln>
-                      <a:noFill/>
-                    </a:ln>
-                  </pic:spPr>
-                </pic:pic>
-              </a:graphicData>
-            </a:graphic>
-          </wp:inline>
-        </w:drawing>
-      </w:r>
-    </w:p>
-    <w:p>
-      <w:r>
-        <w:t xml:space="preserve">Agora retire a parte que solicita do usuário a quantidade no programa principal: </w:t>
-      </w:r>
-    </w:p>
-    <w:p>
-      <w:r>
-        <w:rPr>
-          <w:noProof/>
-        </w:rPr>
-        <w:drawing>
-          <wp:inline distT="0" distB="0" distL="0" distR="0" wp14:anchorId="6B87C568" wp14:editId="52AD15F9">
-            <wp:extent cx="5391150" cy="2876550"/>
-            <wp:effectExtent l="0" t="0" r="0" b="0"/>
-            <wp:docPr id="15" name="Imagem 15"/>
-            <wp:cNvGraphicFramePr>
-              <a:graphicFrameLocks xmlns:a="http://schemas.openxmlformats.org/drawingml/2006/main" noChangeAspect="1"/>
-            </wp:cNvGraphicFramePr>
-            <a:graphic xmlns:a="http://schemas.openxmlformats.org/drawingml/2006/main">
-              <a:graphicData uri="http://schemas.openxmlformats.org/drawingml/2006/picture">
-                <pic:pic xmlns:pic="http://schemas.openxmlformats.org/drawingml/2006/picture">
-                  <pic:nvPicPr>
-                    <pic:cNvPr id="0" name="Picture 7"/>
-                    <pic:cNvPicPr>
-                      <a:picLocks noChangeAspect="1" noChangeArrowheads="1"/>
-                    </pic:cNvPicPr>
-                  </pic:nvPicPr>
-                  <pic:blipFill>
-                    <a:blip r:embed="rId11">
-                      <a:extLst>
-                        <a:ext uri="{28A0092B-C50C-407E-A947-70E740481C1C}">
-                          <a14:useLocalDpi xmlns:a14="http://schemas.microsoft.com/office/drawing/2010/main" val="0"/>
-                        </a:ext>
-                      </a:extLst>
-                    </a:blip>
-                    <a:srcRect/>
-                    <a:stretch>
-                      <a:fillRect/>
-                    </a:stretch>
-                  </pic:blipFill>
-                  <pic:spPr bwMode="auto">
-                    <a:xfrm>
-                      <a:off x="0" y="0"/>
-                      <a:ext cx="5391150" cy="2876550"/>
-                    </a:xfrm>
-                    <a:prstGeom prst="rect">
-                      <a:avLst/>
-                    </a:prstGeom>
-                    <a:noFill/>
-                    <a:ln>
-                      <a:noFill/>
-                    </a:ln>
-                  </pic:spPr>
-                </pic:pic>
-              </a:graphicData>
-            </a:graphic>
-          </wp:inline>
-        </w:drawing>
-      </w:r>
-    </w:p>
-    <w:p>
-      <w:r>
-        <w:t xml:space="preserve">Execute com </w:t>
-      </w:r>
-      <w:proofErr w:type="spellStart"/>
-      <w:r>
-        <w:t>Ctrl</w:t>
-      </w:r>
-      <w:proofErr w:type="spellEnd"/>
-      <w:r>
-        <w:t xml:space="preserve"> + F5 e veja que mesmo sem digitar, a quantidade já veio como 5 unidades. Como se fosse um valor padrão. </w:t>
-      </w:r>
-    </w:p>
-    <w:p>
-      <w:r>
-        <w:rPr>
-          <w:noProof/>
-        </w:rPr>
-        <w:lastRenderedPageBreak/>
-        <w:drawing>
-          <wp:inline distT="0" distB="0" distL="0" distR="0" wp14:anchorId="5530E093" wp14:editId="4F244F8D">
-            <wp:extent cx="5400040" cy="2053590"/>
-            <wp:effectExtent l="0" t="0" r="0" b="3810"/>
-            <wp:docPr id="16" name="Imagem 16" descr="C:\Users\usuario\Documents\ProgramacaoDeAplicativos\Aula_08_Classe\ControleDeEstoque\ControleDeEstoque\bin\Debug\netcoreapp3.1\ControleDeEstoque.exe"/>
-            <wp:cNvGraphicFramePr>
-              <a:graphicFrameLocks xmlns:a="http://schemas.openxmlformats.org/drawingml/2006/main" noChangeAspect="1"/>
-            </wp:cNvGraphicFramePr>
-            <a:graphic xmlns:a="http://schemas.openxmlformats.org/drawingml/2006/main">
-              <a:graphicData uri="http://schemas.openxmlformats.org/drawingml/2006/picture">
-                <pic:pic xmlns:pic="http://schemas.openxmlformats.org/drawingml/2006/picture">
-                  <pic:nvPicPr>
-                    <pic:cNvPr id="16" name="67C730D.tmp"/>
-                    <pic:cNvPicPr/>
-                  </pic:nvPicPr>
-                  <pic:blipFill>
-                    <a:blip r:embed="rId12">
-                      <a:extLst>
-                        <a:ext uri="{28A0092B-C50C-407E-A947-70E740481C1C}">
-                          <a14:useLocalDpi xmlns:a14="http://schemas.microsoft.com/office/drawing/2010/main" val="0"/>
-                        </a:ext>
-                      </a:extLst>
-                    </a:blip>
-                    <a:stretch>
-                      <a:fillRect/>
-                    </a:stretch>
-                  </pic:blipFill>
-                  <pic:spPr>
-                    <a:xfrm>
-                      <a:off x="0" y="0"/>
-                      <a:ext cx="5400040" cy="2053590"/>
-                    </a:xfrm>
-                    <a:prstGeom prst="rect">
-                      <a:avLst/>
-                    </a:prstGeom>
-                  </pic:spPr>
-                </pic:pic>
-              </a:graphicData>
-            </a:graphic>
-          </wp:inline>
-        </w:drawing>
-      </w:r>
-    </w:p>
-    <w:p>
-      <w:r>
-        <w:t xml:space="preserve">Lembre-se que o construtor padrão não pode ser chamado a não ser que seja construído na classe. </w:t>
-      </w:r>
-    </w:p>
-    <w:p>
-      <w:r>
-        <w:t xml:space="preserve">Exemplo: </w:t>
-      </w:r>
-    </w:p>
-    <w:p>
-      <w:r>
-        <w:rPr>
-          <w:noProof/>
-        </w:rPr>
-        <w:drawing>
-          <wp:inline distT="0" distB="0" distL="0" distR="0" wp14:anchorId="3F0CC07F" wp14:editId="67418DAB">
-            <wp:extent cx="5400675" cy="2781300"/>
-            <wp:effectExtent l="0" t="0" r="9525" b="0"/>
-            <wp:docPr id="17" name="Imagem 17"/>
-            <wp:cNvGraphicFramePr>
-              <a:graphicFrameLocks xmlns:a="http://schemas.openxmlformats.org/drawingml/2006/main" noChangeAspect="1"/>
-            </wp:cNvGraphicFramePr>
-            <a:graphic xmlns:a="http://schemas.openxmlformats.org/drawingml/2006/main">
-              <a:graphicData uri="http://schemas.openxmlformats.org/drawingml/2006/picture">
-                <pic:pic xmlns:pic="http://schemas.openxmlformats.org/drawingml/2006/picture">
-                  <pic:nvPicPr>
-                    <pic:cNvPr id="0" name="Picture 8"/>
-                    <pic:cNvPicPr>
-                      <a:picLocks noChangeAspect="1" noChangeArrowheads="1"/>
-                    </pic:cNvPicPr>
-                  </pic:nvPicPr>
-                  <pic:blipFill>
-                    <a:blip r:embed="rId13">
-                      <a:extLst>
-                        <a:ext uri="{28A0092B-C50C-407E-A947-70E740481C1C}">
-                          <a14:useLocalDpi xmlns:a14="http://schemas.microsoft.com/office/drawing/2010/main" val="0"/>
-                        </a:ext>
-                      </a:extLst>
-                    </a:blip>
-                    <a:srcRect/>
-                    <a:stretch>
-                      <a:fillRect/>
-                    </a:stretch>
-                  </pic:blipFill>
-                  <pic:spPr bwMode="auto">
-                    <a:xfrm>
-                      <a:off x="0" y="0"/>
-                      <a:ext cx="5400675" cy="2781300"/>
-                    </a:xfrm>
-                    <a:prstGeom prst="rect">
-                      <a:avLst/>
-                    </a:prstGeom>
-                    <a:noFill/>
-                    <a:ln>
-                      <a:noFill/>
-                    </a:ln>
-                  </pic:spPr>
-                </pic:pic>
-              </a:graphicData>
-            </a:graphic>
-          </wp:inline>
-        </w:drawing>
-      </w:r>
-    </w:p>
-    <w:p>
-      <w:pPr>
-        <w:spacing w:line="259" w:lineRule="auto"/>
-        <w:jc w:val="left"/>
-      </w:pPr>
-      <w:r>
-        <w:br w:type="page"/>
-      </w:r>
-    </w:p>
-    <w:p>
-      <w:r>
-        <w:lastRenderedPageBreak/>
-        <w:t>Fazendo funcionar</w:t>
-      </w:r>
-      <w:r>
-        <w:t xml:space="preserve"> a sobrecarga</w:t>
-      </w:r>
-      <w:r>
-        <w:t xml:space="preserve">, o construtor padrão precisa ser criado na classe: </w:t>
-      </w:r>
-    </w:p>
-    <w:p>
-      <w:r>
-        <w:rPr>
-          <w:noProof/>
-        </w:rPr>
-        <w:drawing>
-          <wp:inline distT="0" distB="0" distL="0" distR="0" wp14:anchorId="58E4C88A" wp14:editId="5BEE33CB">
-            <wp:extent cx="5391150" cy="3819525"/>
-            <wp:effectExtent l="0" t="0" r="0" b="9525"/>
-            <wp:docPr id="18" name="Imagem 18"/>
-            <wp:cNvGraphicFramePr>
-              <a:graphicFrameLocks xmlns:a="http://schemas.openxmlformats.org/drawingml/2006/main" noChangeAspect="1"/>
-            </wp:cNvGraphicFramePr>
-            <a:graphic xmlns:a="http://schemas.openxmlformats.org/drawingml/2006/main">
-              <a:graphicData uri="http://schemas.openxmlformats.org/drawingml/2006/picture">
-                <pic:pic xmlns:pic="http://schemas.openxmlformats.org/drawingml/2006/picture">
-                  <pic:nvPicPr>
-                    <pic:cNvPr id="0" name="Picture 9"/>
-                    <pic:cNvPicPr>
-                      <a:picLocks noChangeAspect="1" noChangeArrowheads="1"/>
-                    </pic:cNvPicPr>
-                  </pic:nvPicPr>
-                  <pic:blipFill>
-                    <a:blip r:embed="rId14">
-                      <a:extLst>
-                        <a:ext uri="{28A0092B-C50C-407E-A947-70E740481C1C}">
-                          <a14:useLocalDpi xmlns:a14="http://schemas.microsoft.com/office/drawing/2010/main" val="0"/>
-                        </a:ext>
-                      </a:extLst>
-                    </a:blip>
-                    <a:srcRect/>
-                    <a:stretch>
-                      <a:fillRect/>
-                    </a:stretch>
-                  </pic:blipFill>
-                  <pic:spPr bwMode="auto">
-                    <a:xfrm>
-                      <a:off x="0" y="0"/>
-                      <a:ext cx="5391150" cy="3819525"/>
-                    </a:xfrm>
-                    <a:prstGeom prst="rect">
-                      <a:avLst/>
-                    </a:prstGeom>
-                    <a:noFill/>
-                    <a:ln>
-                      <a:noFill/>
-                    </a:ln>
-                  </pic:spPr>
-                </pic:pic>
-              </a:graphicData>
-            </a:graphic>
-          </wp:inline>
-        </w:drawing>
-      </w:r>
-    </w:p>
-    <w:p>
-      <w:r>
-        <w:t xml:space="preserve">Agora o erro na classe principal sumiu. </w:t>
-      </w:r>
-    </w:p>
-    <w:p>
-      <w:r>
-        <w:rPr>
-          <w:noProof/>
-        </w:rPr>
-        <w:drawing>
-          <wp:inline distT="0" distB="0" distL="0" distR="0" wp14:anchorId="5C45CE88" wp14:editId="7D1124CC">
-            <wp:extent cx="5400675" cy="2781300"/>
-            <wp:effectExtent l="0" t="0" r="9525" b="0"/>
-            <wp:docPr id="19" name="Imagem 19"/>
-            <wp:cNvGraphicFramePr>
-              <a:graphicFrameLocks xmlns:a="http://schemas.openxmlformats.org/drawingml/2006/main" noChangeAspect="1"/>
-            </wp:cNvGraphicFramePr>
-            <a:graphic xmlns:a="http://schemas.openxmlformats.org/drawingml/2006/main">
-              <a:graphicData uri="http://schemas.openxmlformats.org/drawingml/2006/picture">
-                <pic:pic xmlns:pic="http://schemas.openxmlformats.org/drawingml/2006/picture">
-                  <pic:nvPicPr>
-                    <pic:cNvPr id="0" name="Picture 10"/>
-                    <pic:cNvPicPr>
-                      <a:picLocks noChangeAspect="1" noChangeArrowheads="1"/>
-                    </pic:cNvPicPr>
-                  </pic:nvPicPr>
-                  <pic:blipFill>
-                    <a:blip r:embed="rId15">
-                      <a:extLst>
-                        <a:ext uri="{28A0092B-C50C-407E-A947-70E740481C1C}">
-                          <a14:useLocalDpi xmlns:a14="http://schemas.microsoft.com/office/drawing/2010/main" val="0"/>
-                        </a:ext>
-                      </a:extLst>
-                    </a:blip>
-                    <a:srcRect/>
-                    <a:stretch>
-                      <a:fillRect/>
-                    </a:stretch>
-                  </pic:blipFill>
-                  <pic:spPr bwMode="auto">
-                    <a:xfrm>
-                      <a:off x="0" y="0"/>
-                      <a:ext cx="5400675" cy="2781300"/>
-                    </a:xfrm>
-                    <a:prstGeom prst="rect">
-                      <a:avLst/>
-                    </a:prstGeom>
-                    <a:noFill/>
-                    <a:ln>
-                      <a:noFill/>
-                    </a:ln>
-                  </pic:spPr>
-                </pic:pic>
-              </a:graphicData>
-            </a:graphic>
-          </wp:inline>
-        </w:drawing>
-      </w:r>
-    </w:p>
-    <w:p>
-      <w:pPr>
-        <w:spacing w:line="259" w:lineRule="auto"/>
-        <w:jc w:val="left"/>
-        <w:rPr>
-          <w:rFonts w:eastAsiaTheme="majorEastAsia" w:cstheme="majorBidi"/>
-          <w:color w:val="000000" w:themeColor="text1"/>
-          <w:sz w:val="28"/>
-          <w:szCs w:val="26"/>
-        </w:rPr>
-      </w:pPr>
-      <w:r>
-        <w:br w:type="page"/>
-      </w:r>
-    </w:p>
-    <w:p>
-      <w:pPr>
-        <w:pStyle w:val="Ttulo2"/>
-      </w:pPr>
-      <w:r>
-        <w:lastRenderedPageBreak/>
-        <w:t>Sintaxe alternativa para inicializar</w:t>
-      </w:r>
-      <w:r>
-        <w:t xml:space="preserve"> </w:t>
-      </w:r>
-      <w:r>
-        <w:t>valores</w:t>
-      </w:r>
-    </w:p>
-    <w:p>
-      <w:r>
-        <w:t>Se você quiser já inserir os valores diretamente. Podemos fazer</w:t>
-      </w:r>
-    </w:p>
-    <w:p>
-      <w:r>
-        <w:rPr>
-          <w:noProof/>
-        </w:rPr>
-        <w:drawing>
-          <wp:inline distT="0" distB="0" distL="0" distR="0" wp14:anchorId="15BDADCF" wp14:editId="28C18FE1">
-            <wp:extent cx="5394960" cy="2834640"/>
-            <wp:effectExtent l="0" t="0" r="0" b="3810"/>
-            <wp:docPr id="22" name="Imagem 22"/>
-            <wp:cNvGraphicFramePr>
-              <a:graphicFrameLocks xmlns:a="http://schemas.openxmlformats.org/drawingml/2006/main" noChangeAspect="1"/>
-            </wp:cNvGraphicFramePr>
-            <a:graphic xmlns:a="http://schemas.openxmlformats.org/drawingml/2006/main">
-              <a:graphicData uri="http://schemas.openxmlformats.org/drawingml/2006/picture">
-                <pic:pic xmlns:pic="http://schemas.openxmlformats.org/drawingml/2006/picture">
-                  <pic:nvPicPr>
-                    <pic:cNvPr id="0" name="Picture 13"/>
-                    <pic:cNvPicPr>
-                      <a:picLocks noChangeAspect="1" noChangeArrowheads="1"/>
-                    </pic:cNvPicPr>
-                  </pic:nvPicPr>
-                  <pic:blipFill>
-                    <a:blip r:embed="rId16">
-                      <a:extLst>
-                        <a:ext uri="{28A0092B-C50C-407E-A947-70E740481C1C}">
-                          <a14:useLocalDpi xmlns:a14="http://schemas.microsoft.com/office/drawing/2010/main" val="0"/>
-                        </a:ext>
-                      </a:extLst>
-                    </a:blip>
-                    <a:srcRect/>
-                    <a:stretch>
-                      <a:fillRect/>
-                    </a:stretch>
-                  </pic:blipFill>
-                  <pic:spPr bwMode="auto">
-                    <a:xfrm>
-                      <a:off x="0" y="0"/>
-                      <a:ext cx="5394960" cy="2834640"/>
-                    </a:xfrm>
-                    <a:prstGeom prst="rect">
-                      <a:avLst/>
-                    </a:prstGeom>
-                    <a:noFill/>
-                    <a:ln>
-                      <a:noFill/>
-                    </a:ln>
-                  </pic:spPr>
-                </pic:pic>
-              </a:graphicData>
-            </a:graphic>
-          </wp:inline>
-        </w:drawing>
-      </w:r>
-    </w:p>
-    <w:p>
-      <w:r>
-        <w:t>Ou assim</w:t>
-      </w:r>
-    </w:p>
-    <w:p>
-      <w:r>
-        <w:rPr>
-          <w:noProof/>
-        </w:rPr>
-        <w:drawing>
-          <wp:inline distT="0" distB="0" distL="0" distR="0" wp14:anchorId="24B96EA0" wp14:editId="78D5B954">
-            <wp:extent cx="5394960" cy="3017520"/>
-            <wp:effectExtent l="0" t="0" r="0" b="0"/>
-            <wp:docPr id="23" name="Imagem 23"/>
-            <wp:cNvGraphicFramePr>
-              <a:graphicFrameLocks xmlns:a="http://schemas.openxmlformats.org/drawingml/2006/main" noChangeAspect="1"/>
-            </wp:cNvGraphicFramePr>
-            <a:graphic xmlns:a="http://schemas.openxmlformats.org/drawingml/2006/main">
-              <a:graphicData uri="http://schemas.openxmlformats.org/drawingml/2006/picture">
-                <pic:pic xmlns:pic="http://schemas.openxmlformats.org/drawingml/2006/picture">
-                  <pic:nvPicPr>
-                    <pic:cNvPr id="0" name="Picture 14"/>
-                    <pic:cNvPicPr>
-                      <a:picLocks noChangeAspect="1" noChangeArrowheads="1"/>
-                    </pic:cNvPicPr>
-                  </pic:nvPicPr>
-                  <pic:blipFill>
-                    <a:blip r:embed="rId17">
-                      <a:extLst>
-                        <a:ext uri="{28A0092B-C50C-407E-A947-70E740481C1C}">
-                          <a14:useLocalDpi xmlns:a14="http://schemas.microsoft.com/office/drawing/2010/main" val="0"/>
-                        </a:ext>
-                      </a:extLst>
-                    </a:blip>
-                    <a:srcRect/>
-                    <a:stretch>
-                      <a:fillRect/>
-                    </a:stretch>
-                  </pic:blipFill>
-                  <pic:spPr bwMode="auto">
-                    <a:xfrm>
-                      <a:off x="0" y="0"/>
-                      <a:ext cx="5394960" cy="3017520"/>
-                    </a:xfrm>
-                    <a:prstGeom prst="rect">
-                      <a:avLst/>
-                    </a:prstGeom>
-                    <a:noFill/>
-                    <a:ln>
-                      <a:noFill/>
-                    </a:ln>
-                  </pic:spPr>
-                </pic:pic>
-              </a:graphicData>
-            </a:graphic>
-          </wp:inline>
-        </w:drawing>
-      </w:r>
-    </w:p>
-    <w:p>
-      <w:pPr>
-        <w:spacing w:line="259" w:lineRule="auto"/>
-        <w:jc w:val="left"/>
-      </w:pPr>
-      <w:r>
-        <w:br w:type="page"/>
-      </w:r>
-    </w:p>
-    <w:p>
-      <w:r>
-        <w:lastRenderedPageBreak/>
-        <w:t xml:space="preserve">Mesmo quando a classe não tem construtores podemos utilizar essa sintaxe. </w:t>
-      </w:r>
-    </w:p>
-    <w:p>
-      <w:r>
-        <w:t>Vamos excluir os construtores da classe Produto como teste.</w:t>
-      </w:r>
-    </w:p>
-    <w:p>
-      <w:r>
-        <w:rPr>
-          <w:noProof/>
-        </w:rPr>
-        <w:drawing>
-          <wp:inline distT="0" distB="0" distL="0" distR="0" wp14:anchorId="3A33B71D" wp14:editId="6D04A714">
-            <wp:extent cx="5400040" cy="4648835"/>
-            <wp:effectExtent l="0" t="0" r="0" b="0"/>
-            <wp:docPr id="24" name="Imagem 24"/>
-            <wp:cNvGraphicFramePr>
-              <a:graphicFrameLocks xmlns:a="http://schemas.openxmlformats.org/drawingml/2006/main" noChangeAspect="1"/>
-            </wp:cNvGraphicFramePr>
-            <a:graphic xmlns:a="http://schemas.openxmlformats.org/drawingml/2006/main">
-              <a:graphicData uri="http://schemas.openxmlformats.org/drawingml/2006/picture">
-                <pic:pic xmlns:pic="http://schemas.openxmlformats.org/drawingml/2006/picture">
-                  <pic:nvPicPr>
-                    <pic:cNvPr id="24" name="67CC113.tmp"/>
-                    <pic:cNvPicPr/>
-                  </pic:nvPicPr>
-                  <pic:blipFill>
-                    <a:blip r:embed="rId18">
-                      <a:extLst>
-                        <a:ext uri="{28A0092B-C50C-407E-A947-70E740481C1C}">
-                          <a14:useLocalDpi xmlns:a14="http://schemas.microsoft.com/office/drawing/2010/main" val="0"/>
-                        </a:ext>
-                      </a:extLst>
-                    </a:blip>
-                    <a:stretch>
-                      <a:fillRect/>
-                    </a:stretch>
-                  </pic:blipFill>
-                  <pic:spPr>
-                    <a:xfrm>
-                      <a:off x="0" y="0"/>
-                      <a:ext cx="5400040" cy="4648835"/>
-                    </a:xfrm>
-                    <a:prstGeom prst="rect">
-                      <a:avLst/>
-                    </a:prstGeom>
-                  </pic:spPr>
-                </pic:pic>
-              </a:graphicData>
-            </a:graphic>
-          </wp:inline>
-        </w:drawing>
-      </w:r>
-    </w:p>
-    <w:p>
-      <w:r>
-        <w:t>E observe a classe principal</w:t>
-      </w:r>
-    </w:p>
-    <w:p>
-      <w:r>
-        <w:rPr>
-          <w:noProof/>
-        </w:rPr>
-        <w:lastRenderedPageBreak/>
-        <w:drawing>
-          <wp:inline distT="0" distB="0" distL="0" distR="0" wp14:anchorId="668A9868" wp14:editId="6E05CE95">
-            <wp:extent cx="5400040" cy="3279140"/>
-            <wp:effectExtent l="0" t="0" r="0" b="0"/>
-            <wp:docPr id="25" name="Imagem 25"/>
-            <wp:cNvGraphicFramePr>
-              <a:graphicFrameLocks xmlns:a="http://schemas.openxmlformats.org/drawingml/2006/main" noChangeAspect="1"/>
-            </wp:cNvGraphicFramePr>
-            <a:graphic xmlns:a="http://schemas.openxmlformats.org/drawingml/2006/main">
-              <a:graphicData uri="http://schemas.openxmlformats.org/drawingml/2006/picture">
-                <pic:pic xmlns:pic="http://schemas.openxmlformats.org/drawingml/2006/picture">
-                  <pic:nvPicPr>
-                    <pic:cNvPr id="25" name="67CB883.tmp"/>
-                    <pic:cNvPicPr/>
-                  </pic:nvPicPr>
-                  <pic:blipFill>
-                    <a:blip r:embed="rId19">
-                      <a:extLst>
-                        <a:ext uri="{28A0092B-C50C-407E-A947-70E740481C1C}">
-                          <a14:useLocalDpi xmlns:a14="http://schemas.microsoft.com/office/drawing/2010/main" val="0"/>
-                        </a:ext>
-                      </a:extLst>
-                    </a:blip>
-                    <a:stretch>
-                      <a:fillRect/>
-                    </a:stretch>
-                  </pic:blipFill>
-                  <pic:spPr>
-                    <a:xfrm>
-                      <a:off x="0" y="0"/>
-                      <a:ext cx="5400040" cy="3279140"/>
-                    </a:xfrm>
-                    <a:prstGeom prst="rect">
-                      <a:avLst/>
-                    </a:prstGeom>
-                  </pic:spPr>
-                </pic:pic>
-              </a:graphicData>
-            </a:graphic>
-          </wp:inline>
-        </w:drawing>
-      </w:r>
-    </w:p>
-    <w:p>
-      <w:r>
-        <w:t xml:space="preserve">O construtor de dois argumentos da linha 16 não funciona, mas o construtor padrão funciona, porque não tem construtor, a instanciação padrão funciona. Mas essa a sintaxe (linha 20 até 24) de já informar os atributos, funciona perfeitamente. </w:t>
-      </w:r>
-    </w:p>
-    <w:p>
-      <w:r>
-        <w:t xml:space="preserve">Podemos apagar a linha 16. </w:t>
-      </w:r>
-    </w:p>
-    <w:p>
-      <w:r>
-        <w:rPr>
-          <w:noProof/>
-        </w:rPr>
-        <w:drawing>
-          <wp:inline distT="0" distB="0" distL="0" distR="0" wp14:anchorId="6FD30D2E" wp14:editId="0EADA303">
-            <wp:extent cx="5400040" cy="2992755"/>
-            <wp:effectExtent l="0" t="0" r="0" b="0"/>
-            <wp:docPr id="26" name="Imagem 26"/>
-            <wp:cNvGraphicFramePr>
-              <a:graphicFrameLocks xmlns:a="http://schemas.openxmlformats.org/drawingml/2006/main" noChangeAspect="1"/>
-            </wp:cNvGraphicFramePr>
-            <a:graphic xmlns:a="http://schemas.openxmlformats.org/drawingml/2006/main">
-              <a:graphicData uri="http://schemas.openxmlformats.org/drawingml/2006/picture">
-                <pic:pic xmlns:pic="http://schemas.openxmlformats.org/drawingml/2006/picture">
-                  <pic:nvPicPr>
-                    <pic:cNvPr id="26" name="67CCD17.tmp"/>
-                    <pic:cNvPicPr/>
-                  </pic:nvPicPr>
-                  <pic:blipFill>
-                    <a:blip r:embed="rId20">
-                      <a:extLst>
-                        <a:ext uri="{28A0092B-C50C-407E-A947-70E740481C1C}">
-                          <a14:useLocalDpi xmlns:a14="http://schemas.microsoft.com/office/drawing/2010/main" val="0"/>
-                        </a:ext>
-                      </a:extLst>
-                    </a:blip>
-                    <a:stretch>
-                      <a:fillRect/>
-                    </a:stretch>
-                  </pic:blipFill>
-                  <pic:spPr>
-                    <a:xfrm>
-                      <a:off x="0" y="0"/>
-                      <a:ext cx="5400040" cy="2992755"/>
-                    </a:xfrm>
-                    <a:prstGeom prst="rect">
-                      <a:avLst/>
-                    </a:prstGeom>
-                  </pic:spPr>
-                </pic:pic>
-              </a:graphicData>
-            </a:graphic>
-          </wp:inline>
-        </w:drawing>
-      </w:r>
-    </w:p>
-    <w:p>
-      <w:pPr>
-        <w:spacing w:line="259" w:lineRule="auto"/>
-        <w:jc w:val="left"/>
-      </w:pPr>
-      <w:r>
-        <w:br w:type="page"/>
-      </w:r>
-    </w:p>
-    <w:p>
-      <w:r>
-        <w:lastRenderedPageBreak/>
-        <w:t>Produzindo um erro para e mostrando como g</w:t>
-      </w:r>
-      <w:r>
-        <w:t xml:space="preserve">era o construtor </w:t>
-      </w:r>
-      <w:r>
-        <w:t xml:space="preserve">de maneira </w:t>
-      </w:r>
-      <w:r>
-        <w:t>gr</w:t>
-      </w:r>
-      <w:r>
-        <w:t>á</w:t>
-      </w:r>
-      <w:r>
-        <w:t xml:space="preserve">fica. </w:t>
-      </w:r>
-    </w:p>
-    <w:p>
-      <w:r>
-        <w:rPr>
-          <w:noProof/>
-        </w:rPr>
-        <w:drawing>
-          <wp:inline distT="0" distB="0" distL="0" distR="0" wp14:anchorId="365362F6" wp14:editId="38084C09">
-            <wp:extent cx="5391150" cy="3790950"/>
-            <wp:effectExtent l="0" t="0" r="0" b="0"/>
-            <wp:docPr id="27" name="Imagem 27"/>
-            <wp:cNvGraphicFramePr>
-              <a:graphicFrameLocks xmlns:a="http://schemas.openxmlformats.org/drawingml/2006/main" noChangeAspect="1"/>
-            </wp:cNvGraphicFramePr>
-            <a:graphic xmlns:a="http://schemas.openxmlformats.org/drawingml/2006/main">
-              <a:graphicData uri="http://schemas.openxmlformats.org/drawingml/2006/picture">
-                <pic:pic xmlns:pic="http://schemas.openxmlformats.org/drawingml/2006/picture">
-                  <pic:nvPicPr>
-                    <pic:cNvPr id="0" name="Picture 15"/>
-                    <pic:cNvPicPr>
-                      <a:picLocks noChangeAspect="1" noChangeArrowheads="1"/>
-                    </pic:cNvPicPr>
-                  </pic:nvPicPr>
-                  <pic:blipFill>
-                    <a:blip r:embed="rId21">
-                      <a:extLst>
-                        <a:ext uri="{28A0092B-C50C-407E-A947-70E740481C1C}">
-                          <a14:useLocalDpi xmlns:a14="http://schemas.microsoft.com/office/drawing/2010/main" val="0"/>
-                        </a:ext>
-                      </a:extLst>
-                    </a:blip>
-                    <a:srcRect/>
-                    <a:stretch>
-                      <a:fillRect/>
-                    </a:stretch>
-                  </pic:blipFill>
-                  <pic:spPr bwMode="auto">
-                    <a:xfrm>
-                      <a:off x="0" y="0"/>
-                      <a:ext cx="5391150" cy="3790950"/>
-                    </a:xfrm>
-                    <a:prstGeom prst="rect">
-                      <a:avLst/>
-                    </a:prstGeom>
-                    <a:noFill/>
-                    <a:ln>
-                      <a:noFill/>
-                    </a:ln>
-                  </pic:spPr>
-                </pic:pic>
-              </a:graphicData>
-            </a:graphic>
-          </wp:inline>
-        </w:drawing>
-      </w:r>
-    </w:p>
-    <w:p>
-      <w:r>
-        <w:t xml:space="preserve">Podemos selecionar os atributos desejados. </w:t>
-      </w:r>
-    </w:p>
-    <w:p>
-      <w:r>
-        <w:rPr>
-          <w:noProof/>
-        </w:rPr>
-        <w:drawing>
-          <wp:inline distT="0" distB="0" distL="0" distR="0" wp14:anchorId="3159D8DA" wp14:editId="5EE0E608">
-            <wp:extent cx="4382112" cy="3620005"/>
-            <wp:effectExtent l="0" t="0" r="0" b="0"/>
-            <wp:docPr id="28" name="Imagem 28" descr="Pick members"/>
-            <wp:cNvGraphicFramePr>
-              <a:graphicFrameLocks xmlns:a="http://schemas.openxmlformats.org/drawingml/2006/main" noChangeAspect="1"/>
-            </wp:cNvGraphicFramePr>
-            <a:graphic xmlns:a="http://schemas.openxmlformats.org/drawingml/2006/main">
-              <a:graphicData uri="http://schemas.openxmlformats.org/drawingml/2006/picture">
-                <pic:pic xmlns:pic="http://schemas.openxmlformats.org/drawingml/2006/picture">
-                  <pic:nvPicPr>
-                    <pic:cNvPr id="28" name="67C2477.tmp"/>
-                    <pic:cNvPicPr/>
-                  </pic:nvPicPr>
-                  <pic:blipFill>
-                    <a:blip r:embed="rId22">
-                      <a:extLst>
-                        <a:ext uri="{28A0092B-C50C-407E-A947-70E740481C1C}">
-                          <a14:useLocalDpi xmlns:a14="http://schemas.microsoft.com/office/drawing/2010/main" val="0"/>
-                        </a:ext>
-                      </a:extLst>
-                    </a:blip>
-                    <a:stretch>
-                      <a:fillRect/>
-                    </a:stretch>
-                  </pic:blipFill>
-                  <pic:spPr>
-                    <a:xfrm>
-                      <a:off x="0" y="0"/>
-                      <a:ext cx="4382112" cy="3620005"/>
-                    </a:xfrm>
-                    <a:prstGeom prst="rect">
-                      <a:avLst/>
-                    </a:prstGeom>
-                  </pic:spPr>
-                </pic:pic>
-              </a:graphicData>
-            </a:graphic>
-          </wp:inline>
-        </w:drawing>
-      </w:r>
-      <w:r>
-        <w:br w:type="page"/>
-      </w:r>
-    </w:p>
-    <w:p>
-      <w:r>
-        <w:lastRenderedPageBreak/>
-        <w:t xml:space="preserve">Construtor gerado automaticamente. </w:t>
-      </w:r>
-    </w:p>
-    <w:p>
-      <w:r>
-        <w:rPr>
-          <w:noProof/>
-        </w:rPr>
-        <w:drawing>
-          <wp:inline distT="0" distB="0" distL="0" distR="0" wp14:anchorId="74E59BA4" wp14:editId="2790E182">
-            <wp:extent cx="5400675" cy="3419475"/>
-            <wp:effectExtent l="0" t="0" r="9525" b="9525"/>
-            <wp:docPr id="29" name="Imagem 29"/>
-            <wp:cNvGraphicFramePr>
-              <a:graphicFrameLocks xmlns:a="http://schemas.openxmlformats.org/drawingml/2006/main" noChangeAspect="1"/>
-            </wp:cNvGraphicFramePr>
-            <a:graphic xmlns:a="http://schemas.openxmlformats.org/drawingml/2006/main">
-              <a:graphicData uri="http://schemas.openxmlformats.org/drawingml/2006/picture">
-                <pic:pic xmlns:pic="http://schemas.openxmlformats.org/drawingml/2006/picture">
-                  <pic:nvPicPr>
-                    <pic:cNvPr id="0" name="Picture 16"/>
-                    <pic:cNvPicPr>
-                      <a:picLocks noChangeAspect="1" noChangeArrowheads="1"/>
-                    </pic:cNvPicPr>
-                  </pic:nvPicPr>
-                  <pic:blipFill>
-                    <a:blip r:embed="rId23">
-                      <a:extLst>
-                        <a:ext uri="{28A0092B-C50C-407E-A947-70E740481C1C}">
-                          <a14:useLocalDpi xmlns:a14="http://schemas.microsoft.com/office/drawing/2010/main" val="0"/>
-                        </a:ext>
-                      </a:extLst>
-                    </a:blip>
-                    <a:srcRect/>
-                    <a:stretch>
-                      <a:fillRect/>
-                    </a:stretch>
-                  </pic:blipFill>
-                  <pic:spPr bwMode="auto">
-                    <a:xfrm>
-                      <a:off x="0" y="0"/>
-                      <a:ext cx="5400675" cy="3419475"/>
-                    </a:xfrm>
-                    <a:prstGeom prst="rect">
-                      <a:avLst/>
-                    </a:prstGeom>
-                    <a:noFill/>
-                    <a:ln>
-                      <a:noFill/>
-                    </a:ln>
-                  </pic:spPr>
-                </pic:pic>
-              </a:graphicData>
-            </a:graphic>
-          </wp:inline>
-        </w:drawing>
-      </w:r>
-    </w:p>
-    <w:p>
-      <w:r>
-        <w:t xml:space="preserve">Observe na classe </w:t>
-      </w:r>
-      <w:proofErr w:type="spellStart"/>
-      <w:r>
-        <w:t>Program.cs</w:t>
-      </w:r>
-      <w:proofErr w:type="spellEnd"/>
-      <w:r>
-        <w:t xml:space="preserve"> que aparece erro nas duas formas</w:t>
-      </w:r>
-    </w:p>
-    <w:p>
-      <w:r>
-        <w:rPr>
-          <w:noProof/>
-        </w:rPr>
-        <w:drawing>
-          <wp:inline distT="0" distB="0" distL="0" distR="0" wp14:anchorId="7C2806AC" wp14:editId="2694FB82">
-            <wp:extent cx="5400040" cy="2618105"/>
-            <wp:effectExtent l="0" t="0" r="0" b="0"/>
-            <wp:docPr id="30" name="Imagem 30"/>
-            <wp:cNvGraphicFramePr>
-              <a:graphicFrameLocks xmlns:a="http://schemas.openxmlformats.org/drawingml/2006/main" noChangeAspect="1"/>
-            </wp:cNvGraphicFramePr>
-            <a:graphic xmlns:a="http://schemas.openxmlformats.org/drawingml/2006/main">
-              <a:graphicData uri="http://schemas.openxmlformats.org/drawingml/2006/picture">
-                <pic:pic xmlns:pic="http://schemas.openxmlformats.org/drawingml/2006/picture">
-                  <pic:nvPicPr>
-                    <pic:cNvPr id="30" name="67C83F3.tmp"/>
-                    <pic:cNvPicPr/>
-                  </pic:nvPicPr>
-                  <pic:blipFill>
-                    <a:blip r:embed="rId24">
-                      <a:extLst>
-                        <a:ext uri="{28A0092B-C50C-407E-A947-70E740481C1C}">
-                          <a14:useLocalDpi xmlns:a14="http://schemas.microsoft.com/office/drawing/2010/main" val="0"/>
-                        </a:ext>
-                      </a:extLst>
-                    </a:blip>
-                    <a:stretch>
-                      <a:fillRect/>
-                    </a:stretch>
-                  </pic:blipFill>
-                  <pic:spPr>
-                    <a:xfrm>
-                      <a:off x="0" y="0"/>
-                      <a:ext cx="5400040" cy="2618105"/>
-                    </a:xfrm>
-                    <a:prstGeom prst="rect">
-                      <a:avLst/>
-                    </a:prstGeom>
-                  </pic:spPr>
-                </pic:pic>
-              </a:graphicData>
-            </a:graphic>
-          </wp:inline>
-        </w:drawing>
-      </w:r>
-    </w:p>
-    <w:p>
-      <w:r>
-        <w:t xml:space="preserve">Por isso o construtor padrão é necessário. </w:t>
-      </w:r>
-    </w:p>
-    <w:p>
-      <w:r>
-        <w:t>Construindo novamente o construtor padrão na classe Produto</w:t>
-      </w:r>
-    </w:p>
-    <w:p>
-      <w:r>
-        <w:rPr>
-          <w:noProof/>
-        </w:rPr>
-        <w:lastRenderedPageBreak/>
-        <w:drawing>
-          <wp:inline distT="0" distB="0" distL="0" distR="0" wp14:anchorId="3C8169FE" wp14:editId="4BCBFEDA">
-            <wp:extent cx="5400675" cy="4572000"/>
-            <wp:effectExtent l="0" t="0" r="9525" b="0"/>
-            <wp:docPr id="31" name="Imagem 31"/>
-            <wp:cNvGraphicFramePr>
-              <a:graphicFrameLocks xmlns:a="http://schemas.openxmlformats.org/drawingml/2006/main" noChangeAspect="1"/>
-            </wp:cNvGraphicFramePr>
-            <a:graphic xmlns:a="http://schemas.openxmlformats.org/drawingml/2006/main">
-              <a:graphicData uri="http://schemas.openxmlformats.org/drawingml/2006/picture">
-                <pic:pic xmlns:pic="http://schemas.openxmlformats.org/drawingml/2006/picture">
-                  <pic:nvPicPr>
-                    <pic:cNvPr id="0" name="Picture 17"/>
-                    <pic:cNvPicPr>
-                      <a:picLocks noChangeAspect="1" noChangeArrowheads="1"/>
-                    </pic:cNvPicPr>
-                  </pic:nvPicPr>
-                  <pic:blipFill>
-                    <a:blip r:embed="rId25">
-                      <a:extLst>
-                        <a:ext uri="{28A0092B-C50C-407E-A947-70E740481C1C}">
-                          <a14:useLocalDpi xmlns:a14="http://schemas.microsoft.com/office/drawing/2010/main" val="0"/>
-                        </a:ext>
-                      </a:extLst>
-                    </a:blip>
-                    <a:srcRect/>
-                    <a:stretch>
-                      <a:fillRect/>
-                    </a:stretch>
-                  </pic:blipFill>
-                  <pic:spPr bwMode="auto">
-                    <a:xfrm>
-                      <a:off x="0" y="0"/>
-                      <a:ext cx="5400675" cy="4572000"/>
-                    </a:xfrm>
-                    <a:prstGeom prst="rect">
-                      <a:avLst/>
-                    </a:prstGeom>
-                    <a:noFill/>
-                    <a:ln>
-                      <a:noFill/>
-                    </a:ln>
-                  </pic:spPr>
-                </pic:pic>
-              </a:graphicData>
-            </a:graphic>
-          </wp:inline>
-        </w:drawing>
-      </w:r>
-    </w:p>
-    <w:p>
-      <w:r>
-        <w:t xml:space="preserve">Exercício de fixação: </w:t>
-      </w:r>
-    </w:p>
-    <w:p>
-      <w:r>
-        <w:t xml:space="preserve">Faça um programa para cadastro de alunos. Crie uma classe Aluno com os atributos Nome, Telefone e </w:t>
-      </w:r>
-      <w:r>
-        <w:t>Cidade</w:t>
-      </w:r>
-      <w:r>
-        <w:t>.</w:t>
-      </w:r>
-      <w:r>
-        <w:t xml:space="preserve"> O programa principal deverá </w:t>
-      </w:r>
-      <w:r>
-        <w:t>solicit</w:t>
-      </w:r>
-      <w:r>
-        <w:t xml:space="preserve">ar </w:t>
-      </w:r>
-      <w:r>
-        <w:t>do usuário</w:t>
-      </w:r>
-      <w:r>
-        <w:t xml:space="preserve"> apenas o</w:t>
-      </w:r>
-      <w:r>
-        <w:t xml:space="preserve"> nome</w:t>
-      </w:r>
-      <w:r>
-        <w:t xml:space="preserve"> e</w:t>
-      </w:r>
-      <w:r>
-        <w:t xml:space="preserve"> telefone.</w:t>
-      </w:r>
-      <w:r>
-        <w:t xml:space="preserve"> Em seguida exiba na tela o nome, telefone e a cidade. </w:t>
-      </w:r>
-      <w:r>
-        <w:t>Utiliz</w:t>
-      </w:r>
-      <w:r>
-        <w:t>e</w:t>
-      </w:r>
-      <w:r>
-        <w:t xml:space="preserve"> o que aprendemos sobre construtor e sobrecarga</w:t>
-      </w:r>
-      <w:r>
-        <w:t xml:space="preserve"> para que a Naturalidade receba “Belo Horizonte”. Assim, por padrão, todos os alunos estarão morando em Belo Horizonte. </w:t>
-      </w:r>
-    </w:p>
-    <w:p>
-      <w:r>
-        <w:t xml:space="preserve">Exemplo: </w:t>
-      </w:r>
-    </w:p>
-    <w:p>
-      <w:proofErr w:type="spellStart"/>
-      <w:proofErr w:type="gramStart"/>
-      <w:r>
-        <w:t>Bem vindo</w:t>
-      </w:r>
-      <w:proofErr w:type="spellEnd"/>
-      <w:proofErr w:type="gramEnd"/>
-      <w:r>
-        <w:t xml:space="preserve"> ao sistema escola</w:t>
-      </w:r>
-    </w:p>
-    <w:p>
-      <w:r>
-        <w:t>Essa escola só permite alunos residentes na cidade de Belo Horizonte</w:t>
-      </w:r>
-    </w:p>
-    <w:p>
-      <w:pPr>
-        <w:rPr>
-          <w:color w:val="FF0000"/>
-        </w:rPr>
-      </w:pPr>
-      <w:r>
-        <w:t xml:space="preserve">Entre com seu nome: </w:t>
-      </w:r>
-      <w:r>
-        <w:rPr>
-          <w:b/>
-          <w:color w:val="FF0000"/>
-        </w:rPr>
-        <w:t>João</w:t>
-      </w:r>
-    </w:p>
-    <w:p>
-      <w:pPr>
-        <w:rPr>
-          <w:b/>
-          <w:color w:val="FF0000"/>
-        </w:rPr>
-      </w:pPr>
-      <w:r>
-        <w:t xml:space="preserve">Entre com seu telefone: </w:t>
-      </w:r>
-      <w:r>
-        <w:rPr>
-          <w:b/>
-          <w:color w:val="FF0000"/>
-        </w:rPr>
-        <w:t>8765675</w:t>
-      </w:r>
-    </w:p>
-    <w:p>
-      <w:pPr>
-        <w:rPr>
-          <w:color w:val="FF0000"/>
-        </w:rPr>
-      </w:pPr>
-      <w:proofErr w:type="spellStart"/>
-      <w:proofErr w:type="gramStart"/>
-      <w:r>
-        <w:t>Bem vindo</w:t>
-      </w:r>
-      <w:proofErr w:type="spellEnd"/>
-      <w:proofErr w:type="gramEnd"/>
-      <w:r>
-        <w:t xml:space="preserve"> </w:t>
-      </w:r>
-      <w:r>
-        <w:rPr>
-          <w:b/>
-          <w:color w:val="FF0000"/>
-        </w:rPr>
-        <w:t>João</w:t>
-      </w:r>
-      <w:r>
-        <w:t xml:space="preserve">, telefone </w:t>
-      </w:r>
-      <w:r>
-        <w:rPr>
-          <w:b/>
-          <w:color w:val="FF0000"/>
-        </w:rPr>
-        <w:t>8765675</w:t>
-      </w:r>
-      <w:r>
-        <w:rPr>
-          <w:b/>
-          <w:color w:val="FF0000"/>
-        </w:rPr>
-        <w:t xml:space="preserve"> </w:t>
-      </w:r>
-      <w:r>
-        <w:t>cidade</w:t>
-      </w:r>
-      <w:r>
-        <w:t xml:space="preserve"> </w:t>
-      </w:r>
-      <w:r>
-        <w:rPr>
-          <w:b/>
-          <w:color w:val="FF0000"/>
-        </w:rPr>
-        <w:t>Belo Horizonte</w:t>
-      </w:r>
-      <w:r>
-        <w:rPr>
-          <w:color w:val="FF0000"/>
-        </w:rPr>
-        <w:t xml:space="preserve"> </w:t>
-      </w:r>
-    </w:p>
-    <w:p>
-      <w:r>
-        <w:rPr>
-          <w:noProof/>
-        </w:rPr>
-        <w:lastRenderedPageBreak/>
-        <w:drawing>
-          <wp:inline distT="0" distB="0" distL="0" distR="0" wp14:anchorId="6BFCD945" wp14:editId="5E28115E">
-            <wp:extent cx="5400040" cy="1120140"/>
-            <wp:effectExtent l="0" t="0" r="0" b="3810"/>
-            <wp:docPr id="32" name="Imagem 32" descr="C:\Users\usuario\Documents\ProgramacaoDeAplicativos\Aula_08_Classe\Exercícios\FixacaoAluno\FixacaoAluno\bin\Debug\netcoreapp3.1\FixacaoAluno.exe"/>
-            <wp:cNvGraphicFramePr>
-              <a:graphicFrameLocks xmlns:a="http://schemas.openxmlformats.org/drawingml/2006/main" noChangeAspect="1"/>
-            </wp:cNvGraphicFramePr>
-            <a:graphic xmlns:a="http://schemas.openxmlformats.org/drawingml/2006/main">
-              <a:graphicData uri="http://schemas.openxmlformats.org/drawingml/2006/picture">
-                <pic:pic xmlns:pic="http://schemas.openxmlformats.org/drawingml/2006/picture">
-                  <pic:nvPicPr>
-                    <pic:cNvPr id="32" name="67C4C74.tmp"/>
-                    <pic:cNvPicPr/>
-                  </pic:nvPicPr>
-                  <pic:blipFill>
-                    <a:blip r:embed="rId26">
-                      <a:extLst>
-                        <a:ext uri="{28A0092B-C50C-407E-A947-70E740481C1C}">
-                          <a14:useLocalDpi xmlns:a14="http://schemas.microsoft.com/office/drawing/2010/main" val="0"/>
-                        </a:ext>
-                      </a:extLst>
-                    </a:blip>
-                    <a:stretch>
-                      <a:fillRect/>
-                    </a:stretch>
-                  </pic:blipFill>
-                  <pic:spPr>
-                    <a:xfrm>
-                      <a:off x="0" y="0"/>
-                      <a:ext cx="5400040" cy="1120140"/>
-                    </a:xfrm>
-                    <a:prstGeom prst="rect">
-                      <a:avLst/>
-                    </a:prstGeom>
-                  </pic:spPr>
-                </pic:pic>
-              </a:graphicData>
-            </a:graphic>
-          </wp:inline>
-        </w:drawing>
-      </w:r>
-    </w:p>
-    <w:p>
-      <w:pPr>
-        <w:spacing w:line="259" w:lineRule="auto"/>
-        <w:jc w:val="left"/>
-      </w:pPr>
-      <w:r>
-        <w:br w:type="page"/>
-      </w:r>
-    </w:p>
-    <w:p>
-      <w:r>
-        <w:lastRenderedPageBreak/>
-        <w:t xml:space="preserve">Resolução </w:t>
-      </w:r>
-    </w:p>
-    <w:p>
-      <w:r>
-        <w:t xml:space="preserve">Classe: </w:t>
-      </w:r>
-    </w:p>
-    <w:p>
-      <w:pPr>
-        <w:autoSpaceDE w:val="0"/>
-        <w:autoSpaceDN w:val="0"/>
-        <w:adjustRightInd w:val="0"/>
-        <w:spacing w:after="0" w:line="240" w:lineRule="auto"/>
-        <w:jc w:val="left"/>
-        <w:rPr>
-          <w:rFonts w:ascii="Consolas" w:hAnsi="Consolas" w:cs="Consolas"/>
-          <w:color w:val="000000"/>
-          <w:sz w:val="19"/>
-          <w:szCs w:val="19"/>
-        </w:rPr>
-      </w:pPr>
-      <w:proofErr w:type="spellStart"/>
-      <w:r>
-        <w:rPr>
-          <w:rFonts w:ascii="Consolas" w:hAnsi="Consolas" w:cs="Consolas"/>
-          <w:color w:val="0000FF"/>
-          <w:sz w:val="19"/>
-          <w:szCs w:val="19"/>
-        </w:rPr>
-        <w:t>namespace</w:t>
-      </w:r>
-      <w:proofErr w:type="spellEnd"/>
-      <w:r>
-        <w:rPr>
-          <w:rFonts w:ascii="Consolas" w:hAnsi="Consolas" w:cs="Consolas"/>
-          <w:color w:val="000000"/>
-          <w:sz w:val="19"/>
-          <w:szCs w:val="19"/>
-        </w:rPr>
-        <w:t xml:space="preserve"> </w:t>
-      </w:r>
-      <w:proofErr w:type="spellStart"/>
-      <w:r>
-        <w:rPr>
-          <w:rFonts w:ascii="Consolas" w:hAnsi="Consolas" w:cs="Consolas"/>
-          <w:color w:val="000000"/>
-          <w:sz w:val="19"/>
-          <w:szCs w:val="19"/>
-        </w:rPr>
-        <w:t>FixAluno</w:t>
-      </w:r>
-      <w:proofErr w:type="spellEnd"/>
-    </w:p>
-    <w:p>
-      <w:pPr>
-        <w:autoSpaceDE w:val="0"/>
-        <w:autoSpaceDN w:val="0"/>
-        <w:adjustRightInd w:val="0"/>
-        <w:spacing w:after="0" w:line="240" w:lineRule="auto"/>
-        <w:jc w:val="left"/>
-        <w:rPr>
-          <w:rFonts w:ascii="Consolas" w:hAnsi="Consolas" w:cs="Consolas"/>
-          <w:color w:val="000000"/>
-          <w:sz w:val="19"/>
-          <w:szCs w:val="19"/>
-        </w:rPr>
-      </w:pPr>
-      <w:r>
-        <w:rPr>
-          <w:rFonts w:ascii="Consolas" w:hAnsi="Consolas" w:cs="Consolas"/>
-          <w:color w:val="000000"/>
-          <w:sz w:val="19"/>
-          <w:szCs w:val="19"/>
-        </w:rPr>
-        <w:t>{</w:t>
-      </w:r>
-    </w:p>
-    <w:p>
-      <w:pPr>
-        <w:autoSpaceDE w:val="0"/>
-        <w:autoSpaceDN w:val="0"/>
-        <w:adjustRightInd w:val="0"/>
-        <w:spacing w:after="0" w:line="240" w:lineRule="auto"/>
-        <w:jc w:val="left"/>
-        <w:rPr>
-          <w:rFonts w:ascii="Consolas" w:hAnsi="Consolas" w:cs="Consolas"/>
-          <w:color w:val="000000"/>
-          <w:sz w:val="19"/>
-          <w:szCs w:val="19"/>
-        </w:rPr>
-      </w:pPr>
-      <w:r>
-        <w:rPr>
-          <w:rFonts w:ascii="Consolas" w:hAnsi="Consolas" w:cs="Consolas"/>
-          <w:color w:val="000000"/>
-          <w:sz w:val="19"/>
-          <w:szCs w:val="19"/>
-        </w:rPr>
-        <w:t xml:space="preserve">    </w:t>
-      </w:r>
-      <w:proofErr w:type="spellStart"/>
-      <w:r>
-        <w:rPr>
-          <w:rFonts w:ascii="Consolas" w:hAnsi="Consolas" w:cs="Consolas"/>
-          <w:color w:val="0000FF"/>
-          <w:sz w:val="19"/>
-          <w:szCs w:val="19"/>
-        </w:rPr>
-        <w:t>class</w:t>
-      </w:r>
-      <w:proofErr w:type="spellEnd"/>
-      <w:r>
-        <w:rPr>
-          <w:rFonts w:ascii="Consolas" w:hAnsi="Consolas" w:cs="Consolas"/>
-          <w:color w:val="000000"/>
-          <w:sz w:val="19"/>
-          <w:szCs w:val="19"/>
-        </w:rPr>
-        <w:t xml:space="preserve"> </w:t>
-      </w:r>
-      <w:r>
-        <w:rPr>
-          <w:rFonts w:ascii="Consolas" w:hAnsi="Consolas" w:cs="Consolas"/>
-          <w:color w:val="2B91AF"/>
-          <w:sz w:val="19"/>
-          <w:szCs w:val="19"/>
-        </w:rPr>
-        <w:t>Aluno</w:t>
-      </w:r>
-    </w:p>
-    <w:p>
-      <w:pPr>
-        <w:autoSpaceDE w:val="0"/>
-        <w:autoSpaceDN w:val="0"/>
-        <w:adjustRightInd w:val="0"/>
-        <w:spacing w:after="0" w:line="240" w:lineRule="auto"/>
-        <w:jc w:val="left"/>
-        <w:rPr>
-          <w:rFonts w:ascii="Consolas" w:hAnsi="Consolas" w:cs="Consolas"/>
-          <w:color w:val="000000"/>
-          <w:sz w:val="19"/>
-          <w:szCs w:val="19"/>
-        </w:rPr>
-      </w:pPr>
-      <w:r>
-        <w:rPr>
-          <w:rFonts w:ascii="Consolas" w:hAnsi="Consolas" w:cs="Consolas"/>
-          <w:color w:val="000000"/>
-          <w:sz w:val="19"/>
-          <w:szCs w:val="19"/>
-        </w:rPr>
-        <w:t xml:space="preserve">    {</w:t>
-      </w:r>
-    </w:p>
-    <w:p>
-      <w:pPr>
-        <w:autoSpaceDE w:val="0"/>
-        <w:autoSpaceDN w:val="0"/>
-        <w:adjustRightInd w:val="0"/>
-        <w:spacing w:after="0" w:line="240" w:lineRule="auto"/>
-        <w:jc w:val="left"/>
-        <w:rPr>
-          <w:rFonts w:ascii="Consolas" w:hAnsi="Consolas" w:cs="Consolas"/>
-          <w:color w:val="000000"/>
-          <w:sz w:val="19"/>
-          <w:szCs w:val="19"/>
-        </w:rPr>
-      </w:pPr>
-      <w:r>
-        <w:rPr>
-          <w:rFonts w:ascii="Consolas" w:hAnsi="Consolas" w:cs="Consolas"/>
-          <w:color w:val="000000"/>
-          <w:sz w:val="19"/>
-          <w:szCs w:val="19"/>
-        </w:rPr>
-        <w:t xml:space="preserve">        </w:t>
-      </w:r>
-      <w:proofErr w:type="spellStart"/>
-      <w:r>
-        <w:rPr>
-          <w:rFonts w:ascii="Consolas" w:hAnsi="Consolas" w:cs="Consolas"/>
-          <w:color w:val="0000FF"/>
-          <w:sz w:val="19"/>
-          <w:szCs w:val="19"/>
-        </w:rPr>
-        <w:t>public</w:t>
-      </w:r>
-      <w:proofErr w:type="spellEnd"/>
-      <w:r>
-        <w:rPr>
-          <w:rFonts w:ascii="Consolas" w:hAnsi="Consolas" w:cs="Consolas"/>
-          <w:color w:val="000000"/>
-          <w:sz w:val="19"/>
-          <w:szCs w:val="19"/>
-        </w:rPr>
-        <w:t xml:space="preserve"> </w:t>
-      </w:r>
-      <w:proofErr w:type="spellStart"/>
-      <w:r>
-        <w:rPr>
-          <w:rFonts w:ascii="Consolas" w:hAnsi="Consolas" w:cs="Consolas"/>
-          <w:color w:val="0000FF"/>
-          <w:sz w:val="19"/>
-          <w:szCs w:val="19"/>
-        </w:rPr>
-        <w:t>string</w:t>
-      </w:r>
-      <w:proofErr w:type="spellEnd"/>
-      <w:r>
-        <w:rPr>
-          <w:rFonts w:ascii="Consolas" w:hAnsi="Consolas" w:cs="Consolas"/>
-          <w:color w:val="000000"/>
-          <w:sz w:val="19"/>
-          <w:szCs w:val="19"/>
-        </w:rPr>
-        <w:t xml:space="preserve"> Nome;</w:t>
-      </w:r>
-    </w:p>
-    <w:p>
-      <w:pPr>
-        <w:autoSpaceDE w:val="0"/>
-        <w:autoSpaceDN w:val="0"/>
-        <w:adjustRightInd w:val="0"/>
-        <w:spacing w:after="0" w:line="240" w:lineRule="auto"/>
-        <w:jc w:val="left"/>
-        <w:rPr>
-          <w:rFonts w:ascii="Consolas" w:hAnsi="Consolas" w:cs="Consolas"/>
-          <w:color w:val="000000"/>
-          <w:sz w:val="19"/>
-          <w:szCs w:val="19"/>
-        </w:rPr>
-      </w:pPr>
-      <w:r>
-        <w:rPr>
-          <w:rFonts w:ascii="Consolas" w:hAnsi="Consolas" w:cs="Consolas"/>
-          <w:color w:val="000000"/>
-          <w:sz w:val="19"/>
-          <w:szCs w:val="19"/>
-        </w:rPr>
-        <w:t xml:space="preserve">        </w:t>
-      </w:r>
-      <w:proofErr w:type="spellStart"/>
-      <w:r>
-        <w:rPr>
-          <w:rFonts w:ascii="Consolas" w:hAnsi="Consolas" w:cs="Consolas"/>
-          <w:color w:val="0000FF"/>
-          <w:sz w:val="19"/>
-          <w:szCs w:val="19"/>
-        </w:rPr>
-        <w:t>public</w:t>
-      </w:r>
-      <w:proofErr w:type="spellEnd"/>
-      <w:r>
-        <w:rPr>
-          <w:rFonts w:ascii="Consolas" w:hAnsi="Consolas" w:cs="Consolas"/>
-          <w:color w:val="000000"/>
-          <w:sz w:val="19"/>
-          <w:szCs w:val="19"/>
-        </w:rPr>
-        <w:t xml:space="preserve"> </w:t>
-      </w:r>
-      <w:proofErr w:type="spellStart"/>
-      <w:r>
-        <w:rPr>
-          <w:rFonts w:ascii="Consolas" w:hAnsi="Consolas" w:cs="Consolas"/>
-          <w:color w:val="0000FF"/>
-          <w:sz w:val="19"/>
-          <w:szCs w:val="19"/>
-        </w:rPr>
-        <w:t>int</w:t>
-      </w:r>
-      <w:proofErr w:type="spellEnd"/>
-      <w:r>
-        <w:rPr>
-          <w:rFonts w:ascii="Consolas" w:hAnsi="Consolas" w:cs="Consolas"/>
-          <w:color w:val="000000"/>
-          <w:sz w:val="19"/>
-          <w:szCs w:val="19"/>
-        </w:rPr>
-        <w:t xml:space="preserve"> Telefone;</w:t>
-      </w:r>
-    </w:p>
-    <w:p>
-      <w:pPr>
-        <w:autoSpaceDE w:val="0"/>
-        <w:autoSpaceDN w:val="0"/>
-        <w:adjustRightInd w:val="0"/>
-        <w:spacing w:after="0" w:line="240" w:lineRule="auto"/>
-        <w:jc w:val="left"/>
-        <w:rPr>
-          <w:rFonts w:ascii="Consolas" w:hAnsi="Consolas" w:cs="Consolas"/>
-          <w:color w:val="000000"/>
-          <w:sz w:val="19"/>
-          <w:szCs w:val="19"/>
-        </w:rPr>
-      </w:pPr>
-      <w:r>
-        <w:rPr>
-          <w:rFonts w:ascii="Consolas" w:hAnsi="Consolas" w:cs="Consolas"/>
-          <w:color w:val="000000"/>
-          <w:sz w:val="19"/>
-          <w:szCs w:val="19"/>
-        </w:rPr>
-        <w:t xml:space="preserve">        </w:t>
-      </w:r>
-      <w:proofErr w:type="spellStart"/>
-      <w:r>
-        <w:rPr>
-          <w:rFonts w:ascii="Consolas" w:hAnsi="Consolas" w:cs="Consolas"/>
-          <w:color w:val="0000FF"/>
-          <w:sz w:val="19"/>
-          <w:szCs w:val="19"/>
-        </w:rPr>
-        <w:t>public</w:t>
-      </w:r>
-      <w:proofErr w:type="spellEnd"/>
-      <w:r>
-        <w:rPr>
-          <w:rFonts w:ascii="Consolas" w:hAnsi="Consolas" w:cs="Consolas"/>
-          <w:color w:val="000000"/>
-          <w:sz w:val="19"/>
-          <w:szCs w:val="19"/>
-        </w:rPr>
-        <w:t xml:space="preserve"> </w:t>
-      </w:r>
-      <w:proofErr w:type="spellStart"/>
-      <w:r>
-        <w:rPr>
-          <w:rFonts w:ascii="Consolas" w:hAnsi="Consolas" w:cs="Consolas"/>
-          <w:color w:val="0000FF"/>
-          <w:sz w:val="19"/>
-          <w:szCs w:val="19"/>
-        </w:rPr>
-        <w:t>string</w:t>
-      </w:r>
-      <w:proofErr w:type="spellEnd"/>
-      <w:r>
-        <w:rPr>
-          <w:rFonts w:ascii="Consolas" w:hAnsi="Consolas" w:cs="Consolas"/>
-          <w:color w:val="000000"/>
-          <w:sz w:val="19"/>
-          <w:szCs w:val="19"/>
-        </w:rPr>
-        <w:t xml:space="preserve"> Cidade;</w:t>
-      </w:r>
-    </w:p>
-    <w:p>
-      <w:pPr>
-        <w:autoSpaceDE w:val="0"/>
-        <w:autoSpaceDN w:val="0"/>
-        <w:adjustRightInd w:val="0"/>
-        <w:spacing w:after="0" w:line="240" w:lineRule="auto"/>
-        <w:jc w:val="left"/>
-        <w:rPr>
-          <w:rFonts w:ascii="Consolas" w:hAnsi="Consolas" w:cs="Consolas"/>
-          <w:color w:val="000000"/>
-          <w:sz w:val="19"/>
-          <w:szCs w:val="19"/>
-        </w:rPr>
-      </w:pPr>
-    </w:p>
-    <w:p>
-      <w:pPr>
-        <w:autoSpaceDE w:val="0"/>
-        <w:autoSpaceDN w:val="0"/>
-        <w:adjustRightInd w:val="0"/>
-        <w:spacing w:after="0" w:line="240" w:lineRule="auto"/>
-        <w:jc w:val="left"/>
-        <w:rPr>
-          <w:rFonts w:ascii="Consolas" w:hAnsi="Consolas" w:cs="Consolas"/>
-          <w:color w:val="000000"/>
-          <w:sz w:val="19"/>
-          <w:szCs w:val="19"/>
-        </w:rPr>
-      </w:pPr>
-      <w:r>
-        <w:rPr>
-          <w:rFonts w:ascii="Consolas" w:hAnsi="Consolas" w:cs="Consolas"/>
-          <w:color w:val="000000"/>
-          <w:sz w:val="19"/>
-          <w:szCs w:val="19"/>
-        </w:rPr>
-        <w:t xml:space="preserve">        </w:t>
-      </w:r>
-      <w:proofErr w:type="spellStart"/>
-      <w:r>
-        <w:rPr>
-          <w:rFonts w:ascii="Consolas" w:hAnsi="Consolas" w:cs="Consolas"/>
-          <w:color w:val="0000FF"/>
-          <w:sz w:val="19"/>
-          <w:szCs w:val="19"/>
-        </w:rPr>
-        <w:t>public</w:t>
-      </w:r>
-      <w:proofErr w:type="spellEnd"/>
-      <w:r>
-        <w:rPr>
-          <w:rFonts w:ascii="Consolas" w:hAnsi="Consolas" w:cs="Consolas"/>
-          <w:color w:val="000000"/>
-          <w:sz w:val="19"/>
-          <w:szCs w:val="19"/>
-        </w:rPr>
-        <w:t xml:space="preserve"> </w:t>
-      </w:r>
-      <w:r>
-        <w:rPr>
-          <w:rFonts w:ascii="Consolas" w:hAnsi="Consolas" w:cs="Consolas"/>
-          <w:color w:val="2B91AF"/>
-          <w:sz w:val="19"/>
-          <w:szCs w:val="19"/>
-        </w:rPr>
-        <w:t>Aluno</w:t>
-      </w:r>
-      <w:r>
-        <w:rPr>
-          <w:rFonts w:ascii="Consolas" w:hAnsi="Consolas" w:cs="Consolas"/>
-          <w:color w:val="000000"/>
-          <w:sz w:val="19"/>
-          <w:szCs w:val="19"/>
-        </w:rPr>
-        <w:t xml:space="preserve"> (</w:t>
-      </w:r>
-      <w:proofErr w:type="spellStart"/>
-      <w:r>
-        <w:rPr>
-          <w:rFonts w:ascii="Consolas" w:hAnsi="Consolas" w:cs="Consolas"/>
-          <w:color w:val="0000FF"/>
-          <w:sz w:val="19"/>
-          <w:szCs w:val="19"/>
-        </w:rPr>
-        <w:t>string</w:t>
-      </w:r>
-      <w:proofErr w:type="spellEnd"/>
-      <w:r>
-        <w:rPr>
-          <w:rFonts w:ascii="Consolas" w:hAnsi="Consolas" w:cs="Consolas"/>
-          <w:color w:val="000000"/>
-          <w:sz w:val="19"/>
-          <w:szCs w:val="19"/>
-        </w:rPr>
-        <w:t xml:space="preserve"> nome, </w:t>
-      </w:r>
-      <w:proofErr w:type="spellStart"/>
-      <w:r>
-        <w:rPr>
-          <w:rFonts w:ascii="Consolas" w:hAnsi="Consolas" w:cs="Consolas"/>
-          <w:color w:val="0000FF"/>
-          <w:sz w:val="19"/>
-          <w:szCs w:val="19"/>
-        </w:rPr>
-        <w:t>int</w:t>
-      </w:r>
-      <w:proofErr w:type="spellEnd"/>
-      <w:r>
-        <w:rPr>
-          <w:rFonts w:ascii="Consolas" w:hAnsi="Consolas" w:cs="Consolas"/>
-          <w:color w:val="000000"/>
-          <w:sz w:val="19"/>
-          <w:szCs w:val="19"/>
-        </w:rPr>
-        <w:t xml:space="preserve"> telefone)</w:t>
-      </w:r>
-    </w:p>
-    <w:p>
-      <w:pPr>
-        <w:autoSpaceDE w:val="0"/>
-        <w:autoSpaceDN w:val="0"/>
-        <w:adjustRightInd w:val="0"/>
-        <w:spacing w:after="0" w:line="240" w:lineRule="auto"/>
-        <w:jc w:val="left"/>
-        <w:rPr>
-          <w:rFonts w:ascii="Consolas" w:hAnsi="Consolas" w:cs="Consolas"/>
-          <w:color w:val="000000"/>
-          <w:sz w:val="19"/>
-          <w:szCs w:val="19"/>
-        </w:rPr>
-      </w:pPr>
-      <w:r>
-        <w:rPr>
-          <w:rFonts w:ascii="Consolas" w:hAnsi="Consolas" w:cs="Consolas"/>
-          <w:color w:val="000000"/>
-          <w:sz w:val="19"/>
-          <w:szCs w:val="19"/>
-        </w:rPr>
-        <w:t xml:space="preserve">        {</w:t>
-      </w:r>
-    </w:p>
-    <w:p>
-      <w:pPr>
-        <w:autoSpaceDE w:val="0"/>
-        <w:autoSpaceDN w:val="0"/>
-        <w:adjustRightInd w:val="0"/>
-        <w:spacing w:after="0" w:line="240" w:lineRule="auto"/>
-        <w:jc w:val="left"/>
-        <w:rPr>
-          <w:rFonts w:ascii="Consolas" w:hAnsi="Consolas" w:cs="Consolas"/>
-          <w:color w:val="000000"/>
-          <w:sz w:val="19"/>
-          <w:szCs w:val="19"/>
-        </w:rPr>
-      </w:pPr>
-      <w:r>
-        <w:rPr>
-          <w:rFonts w:ascii="Consolas" w:hAnsi="Consolas" w:cs="Consolas"/>
-          <w:color w:val="000000"/>
-          <w:sz w:val="19"/>
-          <w:szCs w:val="19"/>
-        </w:rPr>
-        <w:t xml:space="preserve">            Nome = nome;</w:t>
-      </w:r>
-    </w:p>
-    <w:p>
-      <w:pPr>
-        <w:autoSpaceDE w:val="0"/>
-        <w:autoSpaceDN w:val="0"/>
-        <w:adjustRightInd w:val="0"/>
-        <w:spacing w:after="0" w:line="240" w:lineRule="auto"/>
-        <w:jc w:val="left"/>
-        <w:rPr>
-          <w:rFonts w:ascii="Consolas" w:hAnsi="Consolas" w:cs="Consolas"/>
-          <w:color w:val="000000"/>
-          <w:sz w:val="19"/>
-          <w:szCs w:val="19"/>
-        </w:rPr>
-      </w:pPr>
-      <w:r>
-        <w:rPr>
-          <w:rFonts w:ascii="Consolas" w:hAnsi="Consolas" w:cs="Consolas"/>
-          <w:color w:val="000000"/>
-          <w:sz w:val="19"/>
-          <w:szCs w:val="19"/>
-        </w:rPr>
-        <w:t xml:space="preserve">            Telefone = telefone;</w:t>
-      </w:r>
-    </w:p>
-    <w:p>
-      <w:pPr>
-        <w:autoSpaceDE w:val="0"/>
-        <w:autoSpaceDN w:val="0"/>
-        <w:adjustRightInd w:val="0"/>
-        <w:spacing w:after="0" w:line="240" w:lineRule="auto"/>
-        <w:jc w:val="left"/>
-        <w:rPr>
-          <w:rFonts w:ascii="Consolas" w:hAnsi="Consolas" w:cs="Consolas"/>
-          <w:color w:val="000000"/>
-          <w:sz w:val="19"/>
-          <w:szCs w:val="19"/>
-        </w:rPr>
-      </w:pPr>
-      <w:r>
-        <w:rPr>
-          <w:rFonts w:ascii="Consolas" w:hAnsi="Consolas" w:cs="Consolas"/>
-          <w:color w:val="000000"/>
-          <w:sz w:val="19"/>
-          <w:szCs w:val="19"/>
-        </w:rPr>
-        <w:t xml:space="preserve">            Cidade = </w:t>
-      </w:r>
-      <w:r>
-        <w:rPr>
-          <w:rFonts w:ascii="Consolas" w:hAnsi="Consolas" w:cs="Consolas"/>
-          <w:color w:val="A31515"/>
-          <w:sz w:val="19"/>
-          <w:szCs w:val="19"/>
-        </w:rPr>
-        <w:t>"Belo Horizonte"</w:t>
-      </w:r>
-      <w:r>
-        <w:rPr>
-          <w:rFonts w:ascii="Consolas" w:hAnsi="Consolas" w:cs="Consolas"/>
-          <w:color w:val="000000"/>
-          <w:sz w:val="19"/>
-          <w:szCs w:val="19"/>
-        </w:rPr>
-        <w:t>;</w:t>
-      </w:r>
-    </w:p>
-    <w:p>
-      <w:pPr>
-        <w:autoSpaceDE w:val="0"/>
-        <w:autoSpaceDN w:val="0"/>
-        <w:adjustRightInd w:val="0"/>
-        <w:spacing w:after="0" w:line="240" w:lineRule="auto"/>
-        <w:jc w:val="left"/>
-        <w:rPr>
-          <w:rFonts w:ascii="Consolas" w:hAnsi="Consolas" w:cs="Consolas"/>
-          <w:color w:val="000000"/>
-          <w:sz w:val="19"/>
-          <w:szCs w:val="19"/>
-        </w:rPr>
-      </w:pPr>
-      <w:r>
-        <w:rPr>
-          <w:rFonts w:ascii="Consolas" w:hAnsi="Consolas" w:cs="Consolas"/>
-          <w:color w:val="000000"/>
-          <w:sz w:val="19"/>
-          <w:szCs w:val="19"/>
-        </w:rPr>
-        <w:t xml:space="preserve">        }</w:t>
-      </w:r>
-    </w:p>
-    <w:p>
-      <w:pPr>
-        <w:autoSpaceDE w:val="0"/>
-        <w:autoSpaceDN w:val="0"/>
-        <w:adjustRightInd w:val="0"/>
-        <w:spacing w:after="0" w:line="240" w:lineRule="auto"/>
-        <w:jc w:val="left"/>
-        <w:rPr>
-          <w:rFonts w:ascii="Consolas" w:hAnsi="Consolas" w:cs="Consolas"/>
-          <w:color w:val="000000"/>
-          <w:sz w:val="19"/>
-          <w:szCs w:val="19"/>
-        </w:rPr>
-      </w:pPr>
-    </w:p>
-    <w:p>
-      <w:pPr>
-        <w:autoSpaceDE w:val="0"/>
-        <w:autoSpaceDN w:val="0"/>
-        <w:adjustRightInd w:val="0"/>
-        <w:spacing w:after="0" w:line="240" w:lineRule="auto"/>
-        <w:jc w:val="left"/>
-        <w:rPr>
-          <w:rFonts w:ascii="Consolas" w:hAnsi="Consolas" w:cs="Consolas"/>
-          <w:color w:val="000000"/>
-          <w:sz w:val="19"/>
-          <w:szCs w:val="19"/>
-        </w:rPr>
-      </w:pPr>
-      <w:r>
-        <w:rPr>
-          <w:rFonts w:ascii="Consolas" w:hAnsi="Consolas" w:cs="Consolas"/>
-          <w:color w:val="000000"/>
-          <w:sz w:val="19"/>
-          <w:szCs w:val="19"/>
-        </w:rPr>
-        <w:t xml:space="preserve">        </w:t>
-      </w:r>
-      <w:proofErr w:type="spellStart"/>
-      <w:r>
-        <w:rPr>
-          <w:rFonts w:ascii="Consolas" w:hAnsi="Consolas" w:cs="Consolas"/>
-          <w:color w:val="0000FF"/>
-          <w:sz w:val="19"/>
-          <w:szCs w:val="19"/>
-        </w:rPr>
-        <w:t>public</w:t>
-      </w:r>
-      <w:proofErr w:type="spellEnd"/>
-      <w:r>
-        <w:rPr>
-          <w:rFonts w:ascii="Consolas" w:hAnsi="Consolas" w:cs="Consolas"/>
-          <w:color w:val="000000"/>
-          <w:sz w:val="19"/>
-          <w:szCs w:val="19"/>
-        </w:rPr>
-        <w:t xml:space="preserve"> </w:t>
-      </w:r>
-      <w:proofErr w:type="spellStart"/>
-      <w:r>
-        <w:rPr>
-          <w:rFonts w:ascii="Consolas" w:hAnsi="Consolas" w:cs="Consolas"/>
-          <w:color w:val="0000FF"/>
-          <w:sz w:val="19"/>
-          <w:szCs w:val="19"/>
-        </w:rPr>
-        <w:t>override</w:t>
-      </w:r>
-      <w:proofErr w:type="spellEnd"/>
-      <w:r>
-        <w:rPr>
-          <w:rFonts w:ascii="Consolas" w:hAnsi="Consolas" w:cs="Consolas"/>
-          <w:color w:val="000000"/>
-          <w:sz w:val="19"/>
-          <w:szCs w:val="19"/>
-        </w:rPr>
-        <w:t xml:space="preserve"> </w:t>
-      </w:r>
-      <w:proofErr w:type="spellStart"/>
-      <w:r>
-        <w:rPr>
-          <w:rFonts w:ascii="Consolas" w:hAnsi="Consolas" w:cs="Consolas"/>
-          <w:color w:val="0000FF"/>
-          <w:sz w:val="19"/>
-          <w:szCs w:val="19"/>
-        </w:rPr>
-        <w:t>string</w:t>
-      </w:r>
-      <w:proofErr w:type="spellEnd"/>
-      <w:r>
-        <w:rPr>
-          <w:rFonts w:ascii="Consolas" w:hAnsi="Consolas" w:cs="Consolas"/>
-          <w:color w:val="000000"/>
-          <w:sz w:val="19"/>
-          <w:szCs w:val="19"/>
-        </w:rPr>
-        <w:t xml:space="preserve"> </w:t>
-      </w:r>
-      <w:proofErr w:type="spellStart"/>
-      <w:proofErr w:type="gramStart"/>
-      <w:r>
-        <w:rPr>
-          <w:rFonts w:ascii="Consolas" w:hAnsi="Consolas" w:cs="Consolas"/>
-          <w:color w:val="000000"/>
-          <w:sz w:val="19"/>
-          <w:szCs w:val="19"/>
-        </w:rPr>
-        <w:t>ToString</w:t>
-      </w:r>
-      <w:proofErr w:type="spellEnd"/>
-      <w:r>
-        <w:rPr>
-          <w:rFonts w:ascii="Consolas" w:hAnsi="Consolas" w:cs="Consolas"/>
-          <w:color w:val="000000"/>
-          <w:sz w:val="19"/>
-          <w:szCs w:val="19"/>
-        </w:rPr>
-        <w:t>(</w:t>
-      </w:r>
-      <w:proofErr w:type="gramEnd"/>
-      <w:r>
-        <w:rPr>
-          <w:rFonts w:ascii="Consolas" w:hAnsi="Consolas" w:cs="Consolas"/>
-          <w:color w:val="000000"/>
-          <w:sz w:val="19"/>
-          <w:szCs w:val="19"/>
-        </w:rPr>
-        <w:t>)</w:t>
-      </w:r>
-    </w:p>
-    <w:p>
-      <w:pPr>
-        <w:autoSpaceDE w:val="0"/>
-        <w:autoSpaceDN w:val="0"/>
-        <w:adjustRightInd w:val="0"/>
-        <w:spacing w:after="0" w:line="240" w:lineRule="auto"/>
-        <w:jc w:val="left"/>
-        <w:rPr>
-          <w:rFonts w:ascii="Consolas" w:hAnsi="Consolas" w:cs="Consolas"/>
-          <w:color w:val="000000"/>
-          <w:sz w:val="19"/>
-          <w:szCs w:val="19"/>
-        </w:rPr>
-      </w:pPr>
-      <w:r>
-        <w:rPr>
-          <w:rFonts w:ascii="Consolas" w:hAnsi="Consolas" w:cs="Consolas"/>
-          <w:color w:val="000000"/>
-          <w:sz w:val="19"/>
-          <w:szCs w:val="19"/>
-        </w:rPr>
-        <w:t xml:space="preserve">        {</w:t>
-      </w:r>
-    </w:p>
-    <w:p>
-      <w:pPr>
-        <w:autoSpaceDE w:val="0"/>
-        <w:autoSpaceDN w:val="0"/>
-        <w:adjustRightInd w:val="0"/>
-        <w:spacing w:after="0" w:line="240" w:lineRule="auto"/>
-        <w:jc w:val="left"/>
-        <w:rPr>
-          <w:rFonts w:ascii="Consolas" w:hAnsi="Consolas" w:cs="Consolas"/>
-          <w:color w:val="000000"/>
-          <w:sz w:val="19"/>
-          <w:szCs w:val="19"/>
-        </w:rPr>
-      </w:pPr>
-      <w:r>
-        <w:rPr>
-          <w:rFonts w:ascii="Consolas" w:hAnsi="Consolas" w:cs="Consolas"/>
-          <w:color w:val="000000"/>
-          <w:sz w:val="19"/>
-          <w:szCs w:val="19"/>
-        </w:rPr>
-        <w:t xml:space="preserve">            </w:t>
-      </w:r>
-      <w:proofErr w:type="spellStart"/>
-      <w:r>
-        <w:rPr>
-          <w:rFonts w:ascii="Consolas" w:hAnsi="Consolas" w:cs="Consolas"/>
-          <w:color w:val="0000FF"/>
-          <w:sz w:val="19"/>
-          <w:szCs w:val="19"/>
-        </w:rPr>
-        <w:t>return</w:t>
-      </w:r>
-      <w:proofErr w:type="spellEnd"/>
-      <w:r>
-        <w:rPr>
-          <w:rFonts w:ascii="Consolas" w:hAnsi="Consolas" w:cs="Consolas"/>
-          <w:color w:val="000000"/>
-          <w:sz w:val="19"/>
-          <w:szCs w:val="19"/>
-        </w:rPr>
-        <w:t xml:space="preserve"> </w:t>
-      </w:r>
-      <w:r>
-        <w:rPr>
-          <w:rFonts w:ascii="Consolas" w:hAnsi="Consolas" w:cs="Consolas"/>
-          <w:color w:val="A31515"/>
-          <w:sz w:val="19"/>
-          <w:szCs w:val="19"/>
-        </w:rPr>
-        <w:t>"</w:t>
-      </w:r>
-      <w:proofErr w:type="spellStart"/>
-      <w:proofErr w:type="gramStart"/>
-      <w:r>
-        <w:rPr>
-          <w:rFonts w:ascii="Consolas" w:hAnsi="Consolas" w:cs="Consolas"/>
-          <w:color w:val="A31515"/>
-          <w:sz w:val="19"/>
-          <w:szCs w:val="19"/>
-        </w:rPr>
-        <w:t>Bem vindo</w:t>
-      </w:r>
-      <w:proofErr w:type="spellEnd"/>
-      <w:proofErr w:type="gramEnd"/>
-      <w:r>
-        <w:rPr>
-          <w:rFonts w:ascii="Consolas" w:hAnsi="Consolas" w:cs="Consolas"/>
-          <w:color w:val="A31515"/>
-          <w:sz w:val="19"/>
-          <w:szCs w:val="19"/>
-        </w:rPr>
-        <w:t xml:space="preserve"> "</w:t>
-      </w:r>
-      <w:r>
-        <w:rPr>
-          <w:rFonts w:ascii="Consolas" w:hAnsi="Consolas" w:cs="Consolas"/>
-          <w:color w:val="000000"/>
-          <w:sz w:val="19"/>
-          <w:szCs w:val="19"/>
-        </w:rPr>
-        <w:t xml:space="preserve"> </w:t>
-      </w:r>
-    </w:p>
-    <w:p>
-      <w:pPr>
-        <w:autoSpaceDE w:val="0"/>
-        <w:autoSpaceDN w:val="0"/>
-        <w:adjustRightInd w:val="0"/>
-        <w:spacing w:after="0" w:line="240" w:lineRule="auto"/>
-        <w:jc w:val="left"/>
-        <w:rPr>
-          <w:rFonts w:ascii="Consolas" w:hAnsi="Consolas" w:cs="Consolas"/>
-          <w:color w:val="000000"/>
-          <w:sz w:val="19"/>
-          <w:szCs w:val="19"/>
-        </w:rPr>
-      </w:pPr>
-      <w:r>
-        <w:rPr>
-          <w:rFonts w:ascii="Consolas" w:hAnsi="Consolas" w:cs="Consolas"/>
-          <w:color w:val="000000"/>
-          <w:sz w:val="19"/>
-          <w:szCs w:val="19"/>
-        </w:rPr>
-        <w:t xml:space="preserve">                + Nome + </w:t>
-      </w:r>
-    </w:p>
-    <w:p>
-      <w:pPr>
-        <w:autoSpaceDE w:val="0"/>
-        <w:autoSpaceDN w:val="0"/>
-        <w:adjustRightInd w:val="0"/>
-        <w:spacing w:after="0" w:line="240" w:lineRule="auto"/>
-        <w:jc w:val="left"/>
-        <w:rPr>
-          <w:rFonts w:ascii="Consolas" w:hAnsi="Consolas" w:cs="Consolas"/>
-          <w:color w:val="000000"/>
-          <w:sz w:val="19"/>
-          <w:szCs w:val="19"/>
-        </w:rPr>
-      </w:pPr>
-      <w:r>
-        <w:rPr>
-          <w:rFonts w:ascii="Consolas" w:hAnsi="Consolas" w:cs="Consolas"/>
-          <w:color w:val="000000"/>
-          <w:sz w:val="19"/>
-          <w:szCs w:val="19"/>
-        </w:rPr>
-        <w:t xml:space="preserve">                </w:t>
-      </w:r>
-      <w:r>
-        <w:rPr>
-          <w:rFonts w:ascii="Consolas" w:hAnsi="Consolas" w:cs="Consolas"/>
-          <w:color w:val="A31515"/>
-          <w:sz w:val="19"/>
-          <w:szCs w:val="19"/>
-        </w:rPr>
-        <w:t>", telefone "</w:t>
-      </w:r>
-      <w:r>
-        <w:rPr>
-          <w:rFonts w:ascii="Consolas" w:hAnsi="Consolas" w:cs="Consolas"/>
-          <w:color w:val="000000"/>
-          <w:sz w:val="19"/>
-          <w:szCs w:val="19"/>
-        </w:rPr>
-        <w:t xml:space="preserve"> </w:t>
-      </w:r>
-    </w:p>
-    <w:p>
-      <w:pPr>
-        <w:autoSpaceDE w:val="0"/>
-        <w:autoSpaceDN w:val="0"/>
-        <w:adjustRightInd w:val="0"/>
-        <w:spacing w:after="0" w:line="240" w:lineRule="auto"/>
-        <w:jc w:val="left"/>
-        <w:rPr>
-          <w:rFonts w:ascii="Consolas" w:hAnsi="Consolas" w:cs="Consolas"/>
-          <w:color w:val="000000"/>
-          <w:sz w:val="19"/>
-          <w:szCs w:val="19"/>
-        </w:rPr>
-      </w:pPr>
-      <w:r>
-        <w:rPr>
-          <w:rFonts w:ascii="Consolas" w:hAnsi="Consolas" w:cs="Consolas"/>
-          <w:color w:val="000000"/>
-          <w:sz w:val="19"/>
-          <w:szCs w:val="19"/>
-        </w:rPr>
-        <w:t xml:space="preserve">                + Telefone +</w:t>
-      </w:r>
-    </w:p>
-    <w:p>
-      <w:pPr>
-        <w:autoSpaceDE w:val="0"/>
-        <w:autoSpaceDN w:val="0"/>
-        <w:adjustRightInd w:val="0"/>
-        <w:spacing w:after="0" w:line="240" w:lineRule="auto"/>
-        <w:jc w:val="left"/>
-        <w:rPr>
-          <w:rFonts w:ascii="Consolas" w:hAnsi="Consolas" w:cs="Consolas"/>
-          <w:color w:val="000000"/>
-          <w:sz w:val="19"/>
-          <w:szCs w:val="19"/>
-        </w:rPr>
-      </w:pPr>
-      <w:r>
-        <w:rPr>
-          <w:rFonts w:ascii="Consolas" w:hAnsi="Consolas" w:cs="Consolas"/>
-          <w:color w:val="000000"/>
-          <w:sz w:val="19"/>
-          <w:szCs w:val="19"/>
-        </w:rPr>
-        <w:t xml:space="preserve">                </w:t>
-      </w:r>
-      <w:r>
-        <w:rPr>
-          <w:rFonts w:ascii="Consolas" w:hAnsi="Consolas" w:cs="Consolas"/>
-          <w:color w:val="A31515"/>
-          <w:sz w:val="19"/>
-          <w:szCs w:val="19"/>
-        </w:rPr>
-        <w:t>" cidade "</w:t>
-      </w:r>
-      <w:r>
-        <w:rPr>
-          <w:rFonts w:ascii="Consolas" w:hAnsi="Consolas" w:cs="Consolas"/>
-          <w:color w:val="000000"/>
-          <w:sz w:val="19"/>
-          <w:szCs w:val="19"/>
-        </w:rPr>
-        <w:t xml:space="preserve"> +</w:t>
-      </w:r>
-    </w:p>
-    <w:p>
-      <w:pPr>
-        <w:autoSpaceDE w:val="0"/>
-        <w:autoSpaceDN w:val="0"/>
-        <w:adjustRightInd w:val="0"/>
-        <w:spacing w:after="0" w:line="240" w:lineRule="auto"/>
-        <w:jc w:val="left"/>
-        <w:rPr>
-          <w:rFonts w:ascii="Consolas" w:hAnsi="Consolas" w:cs="Consolas"/>
-          <w:color w:val="000000"/>
-          <w:sz w:val="19"/>
-          <w:szCs w:val="19"/>
-        </w:rPr>
-      </w:pPr>
-      <w:r>
-        <w:rPr>
-          <w:rFonts w:ascii="Consolas" w:hAnsi="Consolas" w:cs="Consolas"/>
-          <w:color w:val="000000"/>
-          <w:sz w:val="19"/>
-          <w:szCs w:val="19"/>
-        </w:rPr>
-        <w:t xml:space="preserve">                Cidade;</w:t>
-      </w:r>
-    </w:p>
-    <w:p>
-      <w:pPr>
-        <w:autoSpaceDE w:val="0"/>
-        <w:autoSpaceDN w:val="0"/>
-        <w:adjustRightInd w:val="0"/>
-        <w:spacing w:after="0" w:line="240" w:lineRule="auto"/>
-        <w:jc w:val="left"/>
-        <w:rPr>
-          <w:rFonts w:ascii="Consolas" w:hAnsi="Consolas" w:cs="Consolas"/>
-          <w:color w:val="000000"/>
-          <w:sz w:val="19"/>
-          <w:szCs w:val="19"/>
-        </w:rPr>
-      </w:pPr>
-      <w:r>
-        <w:rPr>
-          <w:rFonts w:ascii="Consolas" w:hAnsi="Consolas" w:cs="Consolas"/>
-          <w:color w:val="000000"/>
-          <w:sz w:val="19"/>
-          <w:szCs w:val="19"/>
-        </w:rPr>
-        <w:t xml:space="preserve">        }</w:t>
-      </w:r>
-    </w:p>
-    <w:p>
-      <w:pPr>
-        <w:autoSpaceDE w:val="0"/>
-        <w:autoSpaceDN w:val="0"/>
-        <w:adjustRightInd w:val="0"/>
-        <w:spacing w:after="0" w:line="240" w:lineRule="auto"/>
-        <w:jc w:val="left"/>
-        <w:rPr>
-          <w:rFonts w:ascii="Consolas" w:hAnsi="Consolas" w:cs="Consolas"/>
-          <w:color w:val="000000"/>
-          <w:sz w:val="19"/>
-          <w:szCs w:val="19"/>
-        </w:rPr>
-      </w:pPr>
-      <w:r>
-        <w:rPr>
-          <w:rFonts w:ascii="Consolas" w:hAnsi="Consolas" w:cs="Consolas"/>
-          <w:color w:val="000000"/>
-          <w:sz w:val="19"/>
-          <w:szCs w:val="19"/>
-        </w:rPr>
-        <w:t xml:space="preserve">    }</w:t>
-      </w:r>
-    </w:p>
-    <w:p>
-      <w:pPr>
-        <w:autoSpaceDE w:val="0"/>
-        <w:autoSpaceDN w:val="0"/>
-        <w:adjustRightInd w:val="0"/>
-        <w:spacing w:after="0" w:line="240" w:lineRule="auto"/>
-        <w:jc w:val="left"/>
-        <w:rPr>
-          <w:rFonts w:ascii="Consolas" w:hAnsi="Consolas" w:cs="Consolas"/>
-          <w:color w:val="000000"/>
-          <w:sz w:val="19"/>
-          <w:szCs w:val="19"/>
-        </w:rPr>
-      </w:pPr>
-      <w:r>
-        <w:rPr>
-          <w:rFonts w:ascii="Consolas" w:hAnsi="Consolas" w:cs="Consolas"/>
-          <w:color w:val="000000"/>
-          <w:sz w:val="19"/>
-          <w:szCs w:val="19"/>
-        </w:rPr>
-        <w:t>}</w:t>
-      </w:r>
-    </w:p>
-    <w:p/>
-    <w:p>
-      <w:r>
-        <w:t xml:space="preserve">Programa principal: </w:t>
-      </w:r>
-    </w:p>
-    <w:p>
-      <w:pPr>
-        <w:autoSpaceDE w:val="0"/>
-        <w:autoSpaceDN w:val="0"/>
-        <w:adjustRightInd w:val="0"/>
-        <w:spacing w:after="0" w:line="240" w:lineRule="auto"/>
-        <w:jc w:val="left"/>
-        <w:rPr>
-          <w:rFonts w:ascii="Consolas" w:hAnsi="Consolas" w:cs="Consolas"/>
-          <w:color w:val="000000"/>
-          <w:sz w:val="19"/>
-          <w:szCs w:val="19"/>
-        </w:rPr>
-      </w:pPr>
-      <w:proofErr w:type="spellStart"/>
-      <w:r>
-        <w:rPr>
-          <w:rFonts w:ascii="Consolas" w:hAnsi="Consolas" w:cs="Consolas"/>
-          <w:color w:val="0000FF"/>
-          <w:sz w:val="19"/>
-          <w:szCs w:val="19"/>
-        </w:rPr>
-        <w:t>using</w:t>
-      </w:r>
-      <w:proofErr w:type="spellEnd"/>
-      <w:r>
-        <w:rPr>
-          <w:rFonts w:ascii="Consolas" w:hAnsi="Consolas" w:cs="Consolas"/>
-          <w:color w:val="000000"/>
-          <w:sz w:val="19"/>
-          <w:szCs w:val="19"/>
-        </w:rPr>
-        <w:t xml:space="preserve"> System;</w:t>
-      </w:r>
-    </w:p>
-    <w:p>
-      <w:pPr>
-        <w:autoSpaceDE w:val="0"/>
-        <w:autoSpaceDN w:val="0"/>
-        <w:adjustRightInd w:val="0"/>
-        <w:spacing w:after="0" w:line="240" w:lineRule="auto"/>
-        <w:jc w:val="left"/>
-        <w:rPr>
-          <w:rFonts w:ascii="Consolas" w:hAnsi="Consolas" w:cs="Consolas"/>
-          <w:color w:val="000000"/>
-          <w:sz w:val="19"/>
-          <w:szCs w:val="19"/>
-        </w:rPr>
-      </w:pPr>
-    </w:p>
-    <w:p>
-      <w:pPr>
-        <w:autoSpaceDE w:val="0"/>
-        <w:autoSpaceDN w:val="0"/>
-        <w:adjustRightInd w:val="0"/>
-        <w:spacing w:after="0" w:line="240" w:lineRule="auto"/>
-        <w:jc w:val="left"/>
-        <w:rPr>
-          <w:rFonts w:ascii="Consolas" w:hAnsi="Consolas" w:cs="Consolas"/>
-          <w:color w:val="000000"/>
-          <w:sz w:val="19"/>
-          <w:szCs w:val="19"/>
-        </w:rPr>
-      </w:pPr>
-      <w:proofErr w:type="spellStart"/>
-      <w:r>
-        <w:rPr>
-          <w:rFonts w:ascii="Consolas" w:hAnsi="Consolas" w:cs="Consolas"/>
-          <w:color w:val="0000FF"/>
-          <w:sz w:val="19"/>
-          <w:szCs w:val="19"/>
-        </w:rPr>
-        <w:t>namespace</w:t>
-      </w:r>
-      <w:proofErr w:type="spellEnd"/>
-      <w:r>
-        <w:rPr>
-          <w:rFonts w:ascii="Consolas" w:hAnsi="Consolas" w:cs="Consolas"/>
-          <w:color w:val="000000"/>
-          <w:sz w:val="19"/>
-          <w:szCs w:val="19"/>
-        </w:rPr>
-        <w:t xml:space="preserve"> </w:t>
-      </w:r>
-      <w:proofErr w:type="spellStart"/>
-      <w:r>
-        <w:rPr>
-          <w:rFonts w:ascii="Consolas" w:hAnsi="Consolas" w:cs="Consolas"/>
-          <w:color w:val="000000"/>
-          <w:sz w:val="19"/>
-          <w:szCs w:val="19"/>
-        </w:rPr>
-        <w:t>FixAluno</w:t>
-      </w:r>
-      <w:proofErr w:type="spellEnd"/>
-    </w:p>
-    <w:p>
-      <w:pPr>
-        <w:autoSpaceDE w:val="0"/>
-        <w:autoSpaceDN w:val="0"/>
-        <w:adjustRightInd w:val="0"/>
-        <w:spacing w:after="0" w:line="240" w:lineRule="auto"/>
-        <w:jc w:val="left"/>
-        <w:rPr>
-          <w:rFonts w:ascii="Consolas" w:hAnsi="Consolas" w:cs="Consolas"/>
-          <w:color w:val="000000"/>
-          <w:sz w:val="19"/>
-          <w:szCs w:val="19"/>
-        </w:rPr>
-      </w:pPr>
-      <w:r>
-        <w:rPr>
-          <w:rFonts w:ascii="Consolas" w:hAnsi="Consolas" w:cs="Consolas"/>
-          <w:color w:val="000000"/>
-          <w:sz w:val="19"/>
-          <w:szCs w:val="19"/>
-        </w:rPr>
-        <w:t>{</w:t>
-      </w:r>
-    </w:p>
-    <w:p>
-      <w:pPr>
-        <w:autoSpaceDE w:val="0"/>
-        <w:autoSpaceDN w:val="0"/>
-        <w:adjustRightInd w:val="0"/>
-        <w:spacing w:after="0" w:line="240" w:lineRule="auto"/>
-        <w:jc w:val="left"/>
-        <w:rPr>
-          <w:rFonts w:ascii="Consolas" w:hAnsi="Consolas" w:cs="Consolas"/>
-          <w:color w:val="000000"/>
-          <w:sz w:val="19"/>
-          <w:szCs w:val="19"/>
-        </w:rPr>
-      </w:pPr>
-      <w:r>
-        <w:rPr>
-          <w:rFonts w:ascii="Consolas" w:hAnsi="Consolas" w:cs="Consolas"/>
-          <w:color w:val="000000"/>
-          <w:sz w:val="19"/>
-          <w:szCs w:val="19"/>
-        </w:rPr>
-        <w:t xml:space="preserve">    </w:t>
-      </w:r>
-      <w:proofErr w:type="spellStart"/>
-      <w:r>
-        <w:rPr>
-          <w:rFonts w:ascii="Consolas" w:hAnsi="Consolas" w:cs="Consolas"/>
-          <w:color w:val="0000FF"/>
-          <w:sz w:val="19"/>
-          <w:szCs w:val="19"/>
-        </w:rPr>
-        <w:t>class</w:t>
-      </w:r>
-      <w:proofErr w:type="spellEnd"/>
-      <w:r>
-        <w:rPr>
-          <w:rFonts w:ascii="Consolas" w:hAnsi="Consolas" w:cs="Consolas"/>
-          <w:color w:val="000000"/>
-          <w:sz w:val="19"/>
-          <w:szCs w:val="19"/>
-        </w:rPr>
-        <w:t xml:space="preserve"> </w:t>
-      </w:r>
-      <w:proofErr w:type="spellStart"/>
-      <w:r>
-        <w:rPr>
-          <w:rFonts w:ascii="Consolas" w:hAnsi="Consolas" w:cs="Consolas"/>
-          <w:color w:val="2B91AF"/>
-          <w:sz w:val="19"/>
-          <w:szCs w:val="19"/>
-        </w:rPr>
-        <w:t>Program</w:t>
-      </w:r>
-      <w:proofErr w:type="spellEnd"/>
-    </w:p>
-    <w:p>
-      <w:pPr>
-        <w:autoSpaceDE w:val="0"/>
-        <w:autoSpaceDN w:val="0"/>
-        <w:adjustRightInd w:val="0"/>
-        <w:spacing w:after="0" w:line="240" w:lineRule="auto"/>
-        <w:jc w:val="left"/>
-        <w:rPr>
-          <w:rFonts w:ascii="Consolas" w:hAnsi="Consolas" w:cs="Consolas"/>
-          <w:color w:val="000000"/>
-          <w:sz w:val="19"/>
-          <w:szCs w:val="19"/>
-        </w:rPr>
-      </w:pPr>
-      <w:r>
-        <w:rPr>
-          <w:rFonts w:ascii="Consolas" w:hAnsi="Consolas" w:cs="Consolas"/>
-          <w:color w:val="000000"/>
-          <w:sz w:val="19"/>
-          <w:szCs w:val="19"/>
-        </w:rPr>
-        <w:t xml:space="preserve">    {</w:t>
-      </w:r>
-    </w:p>
-    <w:p>
-      <w:pPr>
-        <w:autoSpaceDE w:val="0"/>
-        <w:autoSpaceDN w:val="0"/>
-        <w:adjustRightInd w:val="0"/>
-        <w:spacing w:after="0" w:line="240" w:lineRule="auto"/>
-        <w:jc w:val="left"/>
-        <w:rPr>
-          <w:rFonts w:ascii="Consolas" w:hAnsi="Consolas" w:cs="Consolas"/>
-          <w:color w:val="000000"/>
-          <w:sz w:val="19"/>
-          <w:szCs w:val="19"/>
-        </w:rPr>
-      </w:pPr>
-      <w:r>
-        <w:rPr>
-          <w:rFonts w:ascii="Consolas" w:hAnsi="Consolas" w:cs="Consolas"/>
-          <w:color w:val="000000"/>
-          <w:sz w:val="19"/>
-          <w:szCs w:val="19"/>
-        </w:rPr>
-        <w:t xml:space="preserve">        </w:t>
-      </w:r>
-      <w:proofErr w:type="spellStart"/>
-      <w:r>
-        <w:rPr>
-          <w:rFonts w:ascii="Consolas" w:hAnsi="Consolas" w:cs="Consolas"/>
-          <w:color w:val="0000FF"/>
-          <w:sz w:val="19"/>
-          <w:szCs w:val="19"/>
-        </w:rPr>
-        <w:t>static</w:t>
-      </w:r>
-      <w:proofErr w:type="spellEnd"/>
-      <w:r>
-        <w:rPr>
-          <w:rFonts w:ascii="Consolas" w:hAnsi="Consolas" w:cs="Consolas"/>
-          <w:color w:val="000000"/>
-          <w:sz w:val="19"/>
-          <w:szCs w:val="19"/>
-        </w:rPr>
-        <w:t xml:space="preserve"> </w:t>
-      </w:r>
-      <w:proofErr w:type="spellStart"/>
-      <w:r>
-        <w:rPr>
-          <w:rFonts w:ascii="Consolas" w:hAnsi="Consolas" w:cs="Consolas"/>
-          <w:color w:val="0000FF"/>
-          <w:sz w:val="19"/>
-          <w:szCs w:val="19"/>
-        </w:rPr>
-        <w:t>void</w:t>
-      </w:r>
-      <w:proofErr w:type="spellEnd"/>
-      <w:r>
-        <w:rPr>
-          <w:rFonts w:ascii="Consolas" w:hAnsi="Consolas" w:cs="Consolas"/>
-          <w:color w:val="000000"/>
-          <w:sz w:val="19"/>
-          <w:szCs w:val="19"/>
-        </w:rPr>
-        <w:t xml:space="preserve"> </w:t>
-      </w:r>
-      <w:proofErr w:type="spellStart"/>
-      <w:r>
-        <w:rPr>
-          <w:rFonts w:ascii="Consolas" w:hAnsi="Consolas" w:cs="Consolas"/>
-          <w:color w:val="000000"/>
-          <w:sz w:val="19"/>
-          <w:szCs w:val="19"/>
-        </w:rPr>
-        <w:t>Main</w:t>
-      </w:r>
-      <w:proofErr w:type="spellEnd"/>
-      <w:r>
-        <w:rPr>
-          <w:rFonts w:ascii="Consolas" w:hAnsi="Consolas" w:cs="Consolas"/>
-          <w:color w:val="000000"/>
-          <w:sz w:val="19"/>
-          <w:szCs w:val="19"/>
-        </w:rPr>
-        <w:t>(</w:t>
-      </w:r>
-      <w:proofErr w:type="spellStart"/>
-      <w:proofErr w:type="gramStart"/>
-      <w:r>
-        <w:rPr>
-          <w:rFonts w:ascii="Consolas" w:hAnsi="Consolas" w:cs="Consolas"/>
-          <w:color w:val="0000FF"/>
-          <w:sz w:val="19"/>
-          <w:szCs w:val="19"/>
-        </w:rPr>
-        <w:t>string</w:t>
-      </w:r>
-      <w:proofErr w:type="spellEnd"/>
-      <w:r>
-        <w:rPr>
-          <w:rFonts w:ascii="Consolas" w:hAnsi="Consolas" w:cs="Consolas"/>
-          <w:color w:val="000000"/>
-          <w:sz w:val="19"/>
-          <w:szCs w:val="19"/>
-        </w:rPr>
-        <w:t>[</w:t>
-      </w:r>
-      <w:proofErr w:type="gramEnd"/>
-      <w:r>
-        <w:rPr>
-          <w:rFonts w:ascii="Consolas" w:hAnsi="Consolas" w:cs="Consolas"/>
-          <w:color w:val="000000"/>
-          <w:sz w:val="19"/>
-          <w:szCs w:val="19"/>
-        </w:rPr>
-        <w:t xml:space="preserve">] </w:t>
-      </w:r>
-      <w:proofErr w:type="spellStart"/>
-      <w:r>
-        <w:rPr>
-          <w:rFonts w:ascii="Consolas" w:hAnsi="Consolas" w:cs="Consolas"/>
-          <w:color w:val="000000"/>
-          <w:sz w:val="19"/>
-          <w:szCs w:val="19"/>
-        </w:rPr>
-        <w:t>args</w:t>
-      </w:r>
-      <w:proofErr w:type="spellEnd"/>
-      <w:r>
-        <w:rPr>
-          <w:rFonts w:ascii="Consolas" w:hAnsi="Consolas" w:cs="Consolas"/>
-          <w:color w:val="000000"/>
-          <w:sz w:val="19"/>
-          <w:szCs w:val="19"/>
-        </w:rPr>
-        <w:t>)</w:t>
-      </w:r>
-    </w:p>
-    <w:p>
-      <w:pPr>
-        <w:autoSpaceDE w:val="0"/>
-        <w:autoSpaceDN w:val="0"/>
-        <w:adjustRightInd w:val="0"/>
-        <w:spacing w:after="0" w:line="240" w:lineRule="auto"/>
-        <w:jc w:val="left"/>
-        <w:rPr>
-          <w:rFonts w:ascii="Consolas" w:hAnsi="Consolas" w:cs="Consolas"/>
-          <w:color w:val="000000"/>
-          <w:sz w:val="19"/>
-          <w:szCs w:val="19"/>
-        </w:rPr>
-      </w:pPr>
-      <w:r>
-        <w:rPr>
-          <w:rFonts w:ascii="Consolas" w:hAnsi="Consolas" w:cs="Consolas"/>
-          <w:color w:val="000000"/>
-          <w:sz w:val="19"/>
-          <w:szCs w:val="19"/>
-        </w:rPr>
-        <w:t xml:space="preserve">        {</w:t>
-      </w:r>
-    </w:p>
-    <w:p>
-      <w:pPr>
-        <w:autoSpaceDE w:val="0"/>
-        <w:autoSpaceDN w:val="0"/>
-        <w:adjustRightInd w:val="0"/>
-        <w:spacing w:after="0" w:line="240" w:lineRule="auto"/>
-        <w:jc w:val="left"/>
-        <w:rPr>
-          <w:rFonts w:ascii="Consolas" w:hAnsi="Consolas" w:cs="Consolas"/>
-          <w:color w:val="000000"/>
-          <w:sz w:val="19"/>
-          <w:szCs w:val="19"/>
-        </w:rPr>
-      </w:pPr>
-      <w:r>
-        <w:rPr>
-          <w:rFonts w:ascii="Consolas" w:hAnsi="Consolas" w:cs="Consolas"/>
-          <w:color w:val="000000"/>
-          <w:sz w:val="19"/>
-          <w:szCs w:val="19"/>
-        </w:rPr>
-        <w:t xml:space="preserve">            </w:t>
-      </w:r>
-      <w:proofErr w:type="spellStart"/>
-      <w:r>
-        <w:rPr>
-          <w:rFonts w:ascii="Consolas" w:hAnsi="Consolas" w:cs="Consolas"/>
-          <w:color w:val="000000"/>
-          <w:sz w:val="19"/>
-          <w:szCs w:val="19"/>
-        </w:rPr>
-        <w:t>Console.WriteLine</w:t>
-      </w:r>
-      <w:proofErr w:type="spellEnd"/>
-      <w:r>
-        <w:rPr>
-          <w:rFonts w:ascii="Consolas" w:hAnsi="Consolas" w:cs="Consolas"/>
-          <w:color w:val="000000"/>
-          <w:sz w:val="19"/>
-          <w:szCs w:val="19"/>
-        </w:rPr>
-        <w:t>(</w:t>
-      </w:r>
-      <w:r>
-        <w:rPr>
-          <w:rFonts w:ascii="Consolas" w:hAnsi="Consolas" w:cs="Consolas"/>
-          <w:color w:val="A31515"/>
-          <w:sz w:val="19"/>
-          <w:szCs w:val="19"/>
-        </w:rPr>
-        <w:t>"</w:t>
-      </w:r>
-      <w:proofErr w:type="spellStart"/>
-      <w:proofErr w:type="gramStart"/>
-      <w:r>
-        <w:rPr>
-          <w:rFonts w:ascii="Consolas" w:hAnsi="Consolas" w:cs="Consolas"/>
-          <w:color w:val="A31515"/>
-          <w:sz w:val="19"/>
-          <w:szCs w:val="19"/>
-        </w:rPr>
-        <w:t>Bem vindo</w:t>
-      </w:r>
-      <w:proofErr w:type="spellEnd"/>
-      <w:proofErr w:type="gramEnd"/>
-      <w:r>
-        <w:rPr>
-          <w:rFonts w:ascii="Consolas" w:hAnsi="Consolas" w:cs="Consolas"/>
-          <w:color w:val="A31515"/>
-          <w:sz w:val="19"/>
-          <w:szCs w:val="19"/>
-        </w:rPr>
-        <w:t xml:space="preserve"> ao sistema escola!"</w:t>
-      </w:r>
-      <w:r>
-        <w:rPr>
-          <w:rFonts w:ascii="Consolas" w:hAnsi="Consolas" w:cs="Consolas"/>
-          <w:color w:val="000000"/>
-          <w:sz w:val="19"/>
-          <w:szCs w:val="19"/>
-        </w:rPr>
-        <w:t>);</w:t>
-      </w:r>
-    </w:p>
-    <w:p>
-      <w:pPr>
-        <w:autoSpaceDE w:val="0"/>
-        <w:autoSpaceDN w:val="0"/>
-        <w:adjustRightInd w:val="0"/>
-        <w:spacing w:after="0" w:line="240" w:lineRule="auto"/>
-        <w:jc w:val="left"/>
-        <w:rPr>
-          <w:rFonts w:ascii="Consolas" w:hAnsi="Consolas" w:cs="Consolas"/>
-          <w:color w:val="000000"/>
-          <w:sz w:val="19"/>
-          <w:szCs w:val="19"/>
-        </w:rPr>
-      </w:pPr>
-      <w:r>
-        <w:rPr>
-          <w:rFonts w:ascii="Consolas" w:hAnsi="Consolas" w:cs="Consolas"/>
-          <w:color w:val="000000"/>
-          <w:sz w:val="19"/>
-          <w:szCs w:val="19"/>
-        </w:rPr>
-        <w:t xml:space="preserve">            </w:t>
-      </w:r>
-      <w:proofErr w:type="spellStart"/>
-      <w:r>
-        <w:rPr>
-          <w:rFonts w:ascii="Consolas" w:hAnsi="Consolas" w:cs="Consolas"/>
-          <w:color w:val="000000"/>
-          <w:sz w:val="19"/>
-          <w:szCs w:val="19"/>
-        </w:rPr>
-        <w:t>Console.WriteLine</w:t>
-      </w:r>
-      <w:proofErr w:type="spellEnd"/>
-      <w:r>
-        <w:rPr>
-          <w:rFonts w:ascii="Consolas" w:hAnsi="Consolas" w:cs="Consolas"/>
-          <w:color w:val="000000"/>
-          <w:sz w:val="19"/>
-          <w:szCs w:val="19"/>
-        </w:rPr>
-        <w:t>(</w:t>
-      </w:r>
-      <w:r>
-        <w:rPr>
-          <w:rFonts w:ascii="Consolas" w:hAnsi="Consolas" w:cs="Consolas"/>
-          <w:color w:val="A31515"/>
-          <w:sz w:val="19"/>
-          <w:szCs w:val="19"/>
-        </w:rPr>
-        <w:t>"Essa escola só permite alunos residentes na cidade de Belo Horizonte"</w:t>
-      </w:r>
-      <w:r>
-        <w:rPr>
-          <w:rFonts w:ascii="Consolas" w:hAnsi="Consolas" w:cs="Consolas"/>
-          <w:color w:val="000000"/>
-          <w:sz w:val="19"/>
-          <w:szCs w:val="19"/>
-        </w:rPr>
-        <w:t>);</w:t>
-      </w:r>
-    </w:p>
-    <w:p>
-      <w:pPr>
-        <w:autoSpaceDE w:val="0"/>
-        <w:autoSpaceDN w:val="0"/>
-        <w:adjustRightInd w:val="0"/>
-        <w:spacing w:after="0" w:line="240" w:lineRule="auto"/>
-        <w:jc w:val="left"/>
-        <w:rPr>
-          <w:rFonts w:ascii="Consolas" w:hAnsi="Consolas" w:cs="Consolas"/>
-          <w:color w:val="000000"/>
-          <w:sz w:val="19"/>
-          <w:szCs w:val="19"/>
-        </w:rPr>
-      </w:pPr>
-      <w:r>
-        <w:rPr>
-          <w:rFonts w:ascii="Consolas" w:hAnsi="Consolas" w:cs="Consolas"/>
-          <w:color w:val="000000"/>
-          <w:sz w:val="19"/>
-          <w:szCs w:val="19"/>
-        </w:rPr>
-        <w:t xml:space="preserve">            </w:t>
-      </w:r>
-      <w:proofErr w:type="spellStart"/>
-      <w:r>
-        <w:rPr>
-          <w:rFonts w:ascii="Consolas" w:hAnsi="Consolas" w:cs="Consolas"/>
-          <w:color w:val="000000"/>
-          <w:sz w:val="19"/>
-          <w:szCs w:val="19"/>
-        </w:rPr>
-        <w:t>Console.Write</w:t>
-      </w:r>
-      <w:proofErr w:type="spellEnd"/>
-      <w:r>
-        <w:rPr>
-          <w:rFonts w:ascii="Consolas" w:hAnsi="Consolas" w:cs="Consolas"/>
-          <w:color w:val="000000"/>
-          <w:sz w:val="19"/>
-          <w:szCs w:val="19"/>
-        </w:rPr>
-        <w:t>(</w:t>
-      </w:r>
-      <w:r>
-        <w:rPr>
-          <w:rFonts w:ascii="Consolas" w:hAnsi="Consolas" w:cs="Consolas"/>
-          <w:color w:val="A31515"/>
-          <w:sz w:val="19"/>
-          <w:szCs w:val="19"/>
-        </w:rPr>
-        <w:t>"Entre com seu nome: "</w:t>
-      </w:r>
-      <w:r>
-        <w:rPr>
-          <w:rFonts w:ascii="Consolas" w:hAnsi="Consolas" w:cs="Consolas"/>
-          <w:color w:val="000000"/>
-          <w:sz w:val="19"/>
-          <w:szCs w:val="19"/>
-        </w:rPr>
-        <w:t>);</w:t>
-      </w:r>
-    </w:p>
-    <w:p>
-      <w:pPr>
-        <w:autoSpaceDE w:val="0"/>
-        <w:autoSpaceDN w:val="0"/>
-        <w:adjustRightInd w:val="0"/>
-        <w:spacing w:after="0" w:line="240" w:lineRule="auto"/>
-        <w:jc w:val="left"/>
-        <w:rPr>
-          <w:rFonts w:ascii="Consolas" w:hAnsi="Consolas" w:cs="Consolas"/>
-          <w:color w:val="000000"/>
-          <w:sz w:val="19"/>
-          <w:szCs w:val="19"/>
-        </w:rPr>
-      </w:pPr>
-      <w:r>
-        <w:rPr>
-          <w:rFonts w:ascii="Consolas" w:hAnsi="Consolas" w:cs="Consolas"/>
-          <w:color w:val="000000"/>
-          <w:sz w:val="19"/>
-          <w:szCs w:val="19"/>
-        </w:rPr>
-        <w:t xml:space="preserve">            </w:t>
-      </w:r>
-      <w:proofErr w:type="spellStart"/>
-      <w:r>
-        <w:rPr>
-          <w:rFonts w:ascii="Consolas" w:hAnsi="Consolas" w:cs="Consolas"/>
-          <w:color w:val="0000FF"/>
-          <w:sz w:val="19"/>
-          <w:szCs w:val="19"/>
-        </w:rPr>
-        <w:t>string</w:t>
-      </w:r>
-      <w:proofErr w:type="spellEnd"/>
-      <w:r>
-        <w:rPr>
-          <w:rFonts w:ascii="Consolas" w:hAnsi="Consolas" w:cs="Consolas"/>
-          <w:color w:val="000000"/>
-          <w:sz w:val="19"/>
-          <w:szCs w:val="19"/>
-        </w:rPr>
-        <w:t xml:space="preserve"> nome = </w:t>
-      </w:r>
-      <w:proofErr w:type="spellStart"/>
-      <w:r>
-        <w:rPr>
-          <w:rFonts w:ascii="Consolas" w:hAnsi="Consolas" w:cs="Consolas"/>
-          <w:color w:val="000000"/>
-          <w:sz w:val="19"/>
-          <w:szCs w:val="19"/>
-        </w:rPr>
-        <w:t>Console.ReadLine</w:t>
-      </w:r>
-      <w:proofErr w:type="spellEnd"/>
-      <w:r>
-        <w:rPr>
-          <w:rFonts w:ascii="Consolas" w:hAnsi="Consolas" w:cs="Consolas"/>
-          <w:color w:val="000000"/>
-          <w:sz w:val="19"/>
-          <w:szCs w:val="19"/>
-        </w:rPr>
-        <w:t>();</w:t>
-      </w:r>
-    </w:p>
-    <w:p>
-      <w:pPr>
-        <w:autoSpaceDE w:val="0"/>
-        <w:autoSpaceDN w:val="0"/>
-        <w:adjustRightInd w:val="0"/>
-        <w:spacing w:after="0" w:line="240" w:lineRule="auto"/>
-        <w:jc w:val="left"/>
-        <w:rPr>
-          <w:rFonts w:ascii="Consolas" w:hAnsi="Consolas" w:cs="Consolas"/>
-          <w:color w:val="000000"/>
-          <w:sz w:val="19"/>
-          <w:szCs w:val="19"/>
-        </w:rPr>
-      </w:pPr>
-      <w:r>
-        <w:rPr>
-          <w:rFonts w:ascii="Consolas" w:hAnsi="Consolas" w:cs="Consolas"/>
-          <w:color w:val="000000"/>
-          <w:sz w:val="19"/>
-          <w:szCs w:val="19"/>
-        </w:rPr>
-        <w:t xml:space="preserve">            </w:t>
-      </w:r>
-    </w:p>
-    <w:p>
-      <w:pPr>
-        <w:autoSpaceDE w:val="0"/>
-        <w:autoSpaceDN w:val="0"/>
-        <w:adjustRightInd w:val="0"/>
-        <w:spacing w:after="0" w:line="240" w:lineRule="auto"/>
-        <w:jc w:val="left"/>
-        <w:rPr>
-          <w:rFonts w:ascii="Consolas" w:hAnsi="Consolas" w:cs="Consolas"/>
-          <w:color w:val="000000"/>
-          <w:sz w:val="19"/>
-          <w:szCs w:val="19"/>
-        </w:rPr>
-      </w:pPr>
-      <w:r>
-        <w:rPr>
-          <w:rFonts w:ascii="Consolas" w:hAnsi="Consolas" w:cs="Consolas"/>
-          <w:color w:val="000000"/>
-          <w:sz w:val="19"/>
-          <w:szCs w:val="19"/>
-        </w:rPr>
-        <w:t xml:space="preserve">            </w:t>
-      </w:r>
-      <w:proofErr w:type="spellStart"/>
-      <w:r>
-        <w:rPr>
-          <w:rFonts w:ascii="Consolas" w:hAnsi="Consolas" w:cs="Consolas"/>
-          <w:color w:val="000000"/>
-          <w:sz w:val="19"/>
-          <w:szCs w:val="19"/>
-        </w:rPr>
-        <w:t>Console.WriteLine</w:t>
-      </w:r>
-      <w:proofErr w:type="spellEnd"/>
-      <w:r>
-        <w:rPr>
-          <w:rFonts w:ascii="Consolas" w:hAnsi="Consolas" w:cs="Consolas"/>
-          <w:color w:val="000000"/>
-          <w:sz w:val="19"/>
-          <w:szCs w:val="19"/>
-        </w:rPr>
-        <w:t>(</w:t>
-      </w:r>
-      <w:r>
-        <w:rPr>
-          <w:rFonts w:ascii="Consolas" w:hAnsi="Consolas" w:cs="Consolas"/>
-          <w:color w:val="A31515"/>
-          <w:sz w:val="19"/>
-          <w:szCs w:val="19"/>
-        </w:rPr>
-        <w:t>"Entre com seu telefone: "</w:t>
-      </w:r>
-      <w:r>
-        <w:rPr>
-          <w:rFonts w:ascii="Consolas" w:hAnsi="Consolas" w:cs="Consolas"/>
-          <w:color w:val="000000"/>
-          <w:sz w:val="19"/>
-          <w:szCs w:val="19"/>
-        </w:rPr>
-        <w:t>);</w:t>
-      </w:r>
-    </w:p>
-    <w:p>
-      <w:pPr>
-        <w:autoSpaceDE w:val="0"/>
-        <w:autoSpaceDN w:val="0"/>
-        <w:adjustRightInd w:val="0"/>
-        <w:spacing w:after="0" w:line="240" w:lineRule="auto"/>
-        <w:jc w:val="left"/>
-        <w:rPr>
-          <w:rFonts w:ascii="Consolas" w:hAnsi="Consolas" w:cs="Consolas"/>
-          <w:color w:val="000000"/>
-          <w:sz w:val="19"/>
-          <w:szCs w:val="19"/>
-        </w:rPr>
-      </w:pPr>
-      <w:r>
-        <w:rPr>
-          <w:rFonts w:ascii="Consolas" w:hAnsi="Consolas" w:cs="Consolas"/>
-          <w:color w:val="000000"/>
-          <w:sz w:val="19"/>
-          <w:szCs w:val="19"/>
-        </w:rPr>
-        <w:t xml:space="preserve">            </w:t>
-      </w:r>
-      <w:proofErr w:type="spellStart"/>
-      <w:r>
-        <w:rPr>
-          <w:rFonts w:ascii="Consolas" w:hAnsi="Consolas" w:cs="Consolas"/>
-          <w:color w:val="0000FF"/>
-          <w:sz w:val="19"/>
-          <w:szCs w:val="19"/>
-        </w:rPr>
-        <w:t>int</w:t>
-      </w:r>
-      <w:proofErr w:type="spellEnd"/>
-      <w:r>
-        <w:rPr>
-          <w:rFonts w:ascii="Consolas" w:hAnsi="Consolas" w:cs="Consolas"/>
-          <w:color w:val="000000"/>
-          <w:sz w:val="19"/>
-          <w:szCs w:val="19"/>
-        </w:rPr>
-        <w:t xml:space="preserve"> telefone = </w:t>
-      </w:r>
-      <w:proofErr w:type="spellStart"/>
-      <w:proofErr w:type="gramStart"/>
-      <w:r>
-        <w:rPr>
-          <w:rFonts w:ascii="Consolas" w:hAnsi="Consolas" w:cs="Consolas"/>
-          <w:color w:val="0000FF"/>
-          <w:sz w:val="19"/>
-          <w:szCs w:val="19"/>
-        </w:rPr>
-        <w:t>int</w:t>
-      </w:r>
-      <w:r>
-        <w:rPr>
-          <w:rFonts w:ascii="Consolas" w:hAnsi="Consolas" w:cs="Consolas"/>
-          <w:color w:val="000000"/>
-          <w:sz w:val="19"/>
-          <w:szCs w:val="19"/>
-        </w:rPr>
-        <w:t>.Parse</w:t>
-      </w:r>
-      <w:proofErr w:type="spellEnd"/>
-      <w:proofErr w:type="gramEnd"/>
-      <w:r>
-        <w:rPr>
-          <w:rFonts w:ascii="Consolas" w:hAnsi="Consolas" w:cs="Consolas"/>
-          <w:color w:val="000000"/>
-          <w:sz w:val="19"/>
-          <w:szCs w:val="19"/>
-        </w:rPr>
-        <w:t>(</w:t>
-      </w:r>
-      <w:proofErr w:type="spellStart"/>
-      <w:r>
-        <w:rPr>
-          <w:rFonts w:ascii="Consolas" w:hAnsi="Consolas" w:cs="Consolas"/>
-          <w:color w:val="000000"/>
-          <w:sz w:val="19"/>
-          <w:szCs w:val="19"/>
-        </w:rPr>
-        <w:t>Console.ReadLine</w:t>
-      </w:r>
-      <w:proofErr w:type="spellEnd"/>
-      <w:r>
-        <w:rPr>
-          <w:rFonts w:ascii="Consolas" w:hAnsi="Consolas" w:cs="Consolas"/>
-          <w:color w:val="000000"/>
-          <w:sz w:val="19"/>
-          <w:szCs w:val="19"/>
-        </w:rPr>
-        <w:t>());</w:t>
-      </w:r>
-    </w:p>
-    <w:p>
-      <w:pPr>
-        <w:autoSpaceDE w:val="0"/>
-        <w:autoSpaceDN w:val="0"/>
-        <w:adjustRightInd w:val="0"/>
-        <w:spacing w:after="0" w:line="240" w:lineRule="auto"/>
-        <w:jc w:val="left"/>
-        <w:rPr>
-          <w:rFonts w:ascii="Consolas" w:hAnsi="Consolas" w:cs="Consolas"/>
-          <w:color w:val="000000"/>
-          <w:sz w:val="19"/>
-          <w:szCs w:val="19"/>
-        </w:rPr>
-      </w:pPr>
-    </w:p>
-    <w:p>
-      <w:pPr>
-        <w:autoSpaceDE w:val="0"/>
-        <w:autoSpaceDN w:val="0"/>
-        <w:adjustRightInd w:val="0"/>
-        <w:spacing w:after="0" w:line="240" w:lineRule="auto"/>
-        <w:jc w:val="left"/>
-        <w:rPr>
-          <w:rFonts w:ascii="Consolas" w:hAnsi="Consolas" w:cs="Consolas"/>
-          <w:color w:val="000000"/>
-          <w:sz w:val="19"/>
-          <w:szCs w:val="19"/>
-        </w:rPr>
-      </w:pPr>
-      <w:r>
-        <w:rPr>
-          <w:rFonts w:ascii="Consolas" w:hAnsi="Consolas" w:cs="Consolas"/>
-          <w:color w:val="000000"/>
-          <w:sz w:val="19"/>
-          <w:szCs w:val="19"/>
-        </w:rPr>
-        <w:t xml:space="preserve">            Aluno </w:t>
-      </w:r>
-      <w:proofErr w:type="spellStart"/>
-      <w:r>
-        <w:rPr>
-          <w:rFonts w:ascii="Consolas" w:hAnsi="Consolas" w:cs="Consolas"/>
-          <w:color w:val="000000"/>
-          <w:sz w:val="19"/>
-          <w:szCs w:val="19"/>
-        </w:rPr>
-        <w:t>aluno</w:t>
-      </w:r>
-      <w:proofErr w:type="spellEnd"/>
-      <w:r>
-        <w:rPr>
-          <w:rFonts w:ascii="Consolas" w:hAnsi="Consolas" w:cs="Consolas"/>
-          <w:color w:val="000000"/>
-          <w:sz w:val="19"/>
-          <w:szCs w:val="19"/>
-        </w:rPr>
-        <w:t xml:space="preserve"> = </w:t>
-      </w:r>
-      <w:r>
-        <w:rPr>
-          <w:rFonts w:ascii="Consolas" w:hAnsi="Consolas" w:cs="Consolas"/>
-          <w:color w:val="0000FF"/>
-          <w:sz w:val="19"/>
-          <w:szCs w:val="19"/>
-        </w:rPr>
-        <w:t>new</w:t>
-      </w:r>
-      <w:r>
-        <w:rPr>
-          <w:rFonts w:ascii="Consolas" w:hAnsi="Consolas" w:cs="Consolas"/>
-          <w:color w:val="000000"/>
-          <w:sz w:val="19"/>
-          <w:szCs w:val="19"/>
-        </w:rPr>
-        <w:t xml:space="preserve"> </w:t>
-      </w:r>
-      <w:proofErr w:type="gramStart"/>
-      <w:r>
-        <w:rPr>
-          <w:rFonts w:ascii="Consolas" w:hAnsi="Consolas" w:cs="Consolas"/>
-          <w:color w:val="000000"/>
-          <w:sz w:val="19"/>
-          <w:szCs w:val="19"/>
-        </w:rPr>
-        <w:t>Aluno(</w:t>
-      </w:r>
-      <w:proofErr w:type="gramEnd"/>
-      <w:r>
-        <w:rPr>
-          <w:rFonts w:ascii="Consolas" w:hAnsi="Consolas" w:cs="Consolas"/>
-          <w:color w:val="000000"/>
-          <w:sz w:val="19"/>
-          <w:szCs w:val="19"/>
-        </w:rPr>
-        <w:t>nome, telefone);</w:t>
-      </w:r>
-    </w:p>
-    <w:p>
-      <w:pPr>
-        <w:autoSpaceDE w:val="0"/>
-        <w:autoSpaceDN w:val="0"/>
-        <w:adjustRightInd w:val="0"/>
-        <w:spacing w:after="0" w:line="240" w:lineRule="auto"/>
-        <w:jc w:val="left"/>
-        <w:rPr>
-          <w:rFonts w:ascii="Consolas" w:hAnsi="Consolas" w:cs="Consolas"/>
-          <w:color w:val="000000"/>
-          <w:sz w:val="19"/>
-          <w:szCs w:val="19"/>
-        </w:rPr>
-      </w:pPr>
-    </w:p>
-    <w:p>
-      <w:pPr>
-        <w:autoSpaceDE w:val="0"/>
-        <w:autoSpaceDN w:val="0"/>
-        <w:adjustRightInd w:val="0"/>
-        <w:spacing w:after="0" w:line="240" w:lineRule="auto"/>
-        <w:jc w:val="left"/>
-        <w:rPr>
-          <w:rFonts w:ascii="Consolas" w:hAnsi="Consolas" w:cs="Consolas"/>
-          <w:color w:val="000000"/>
-          <w:sz w:val="19"/>
-          <w:szCs w:val="19"/>
-        </w:rPr>
-      </w:pPr>
-      <w:r>
-        <w:rPr>
-          <w:rFonts w:ascii="Consolas" w:hAnsi="Consolas" w:cs="Consolas"/>
-          <w:color w:val="000000"/>
-          <w:sz w:val="19"/>
-          <w:szCs w:val="19"/>
-        </w:rPr>
-        <w:t xml:space="preserve">            </w:t>
-      </w:r>
-      <w:proofErr w:type="spellStart"/>
-      <w:r>
-        <w:rPr>
-          <w:rFonts w:ascii="Consolas" w:hAnsi="Consolas" w:cs="Consolas"/>
-          <w:color w:val="000000"/>
-          <w:sz w:val="19"/>
-          <w:szCs w:val="19"/>
-        </w:rPr>
-        <w:t>Console.WriteLine</w:t>
-      </w:r>
-      <w:proofErr w:type="spellEnd"/>
-      <w:r>
-        <w:rPr>
-          <w:rFonts w:ascii="Consolas" w:hAnsi="Consolas" w:cs="Consolas"/>
-          <w:color w:val="000000"/>
-          <w:sz w:val="19"/>
-          <w:szCs w:val="19"/>
-        </w:rPr>
-        <w:t>(aluno);</w:t>
-      </w:r>
-    </w:p>
-    <w:p>
-      <w:pPr>
-        <w:autoSpaceDE w:val="0"/>
-        <w:autoSpaceDN w:val="0"/>
-        <w:adjustRightInd w:val="0"/>
-        <w:spacing w:after="0" w:line="240" w:lineRule="auto"/>
-        <w:jc w:val="left"/>
-        <w:rPr>
-          <w:rFonts w:ascii="Consolas" w:hAnsi="Consolas" w:cs="Consolas"/>
-          <w:color w:val="000000"/>
-          <w:sz w:val="19"/>
-          <w:szCs w:val="19"/>
-        </w:rPr>
-      </w:pPr>
-      <w:r>
-        <w:rPr>
-          <w:rFonts w:ascii="Consolas" w:hAnsi="Consolas" w:cs="Consolas"/>
-          <w:color w:val="000000"/>
-          <w:sz w:val="19"/>
-          <w:szCs w:val="19"/>
-        </w:rPr>
-        <w:t xml:space="preserve">        }</w:t>
-      </w:r>
-    </w:p>
-    <w:p>
-      <w:pPr>
-        <w:autoSpaceDE w:val="0"/>
-        <w:autoSpaceDN w:val="0"/>
-        <w:adjustRightInd w:val="0"/>
-        <w:spacing w:after="0" w:line="240" w:lineRule="auto"/>
-        <w:jc w:val="left"/>
-        <w:rPr>
-          <w:rFonts w:ascii="Consolas" w:hAnsi="Consolas" w:cs="Consolas"/>
-          <w:color w:val="000000"/>
-          <w:sz w:val="19"/>
-          <w:szCs w:val="19"/>
-        </w:rPr>
-      </w:pPr>
-      <w:r>
-        <w:rPr>
-          <w:rFonts w:ascii="Consolas" w:hAnsi="Consolas" w:cs="Consolas"/>
-          <w:color w:val="000000"/>
-          <w:sz w:val="19"/>
-          <w:szCs w:val="19"/>
-        </w:rPr>
-        <w:t xml:space="preserve">    }</w:t>
-      </w:r>
-    </w:p>
-    <w:p>
-      <w:pPr>
-        <w:autoSpaceDE w:val="0"/>
-        <w:autoSpaceDN w:val="0"/>
-        <w:adjustRightInd w:val="0"/>
-        <w:spacing w:after="0" w:line="240" w:lineRule="auto"/>
-        <w:jc w:val="left"/>
-        <w:rPr>
-          <w:rFonts w:ascii="Consolas" w:hAnsi="Consolas" w:cs="Consolas"/>
-          <w:color w:val="000000"/>
-          <w:sz w:val="19"/>
-          <w:szCs w:val="19"/>
-        </w:rPr>
-      </w:pPr>
-      <w:r>
-        <w:rPr>
-          <w:rFonts w:ascii="Consolas" w:hAnsi="Consolas" w:cs="Consolas"/>
-          <w:color w:val="000000"/>
-          <w:sz w:val="19"/>
-          <w:szCs w:val="19"/>
-        </w:rPr>
-        <w:t>}</w:t>
-      </w:r>
-    </w:p>
-    <w:p>
-      <w:pPr>
-        <w:spacing w:line="259" w:lineRule="auto"/>
-        <w:jc w:val="left"/>
-        <w:rPr>
-          <w:rFonts w:eastAsiaTheme="majorEastAsia" w:cstheme="majorBidi"/>
-          <w:b/>
-          <w:color w:val="000000" w:themeColor="text1"/>
-          <w:sz w:val="32"/>
-          <w:szCs w:val="32"/>
-        </w:rPr>
-      </w:pPr>
-      <w:r>
-        <w:br w:type="page"/>
-      </w:r>
-    </w:p>
-    <w:p>
-      <w:pPr>
-        <w:pStyle w:val="Ttulo1"/>
-      </w:pPr>
-      <w:r>
-        <w:lastRenderedPageBreak/>
-        <w:t xml:space="preserve">Palavra </w:t>
-      </w:r>
-      <w:proofErr w:type="spellStart"/>
-      <w:r>
-        <w:t>this</w:t>
-      </w:r>
-      <w:proofErr w:type="spellEnd"/>
-      <w:r>
-        <w:tab/>
-      </w:r>
-      <w:r>
-        <w:tab/>
-      </w:r>
-      <w:r>
-        <w:tab/>
-      </w:r>
-      <w:r>
-        <w:tab/>
-        <w:t>06/11/2020</w:t>
-      </w:r>
+    <w:p>
       <w:bookmarkStart w:id="0" w:name="_GoBack"/>
       <w:bookmarkEnd w:id="0"/>
-    </w:p>
-    <w:p>
-      <w:r>
-        <w:rPr>
-          <w:rFonts w:cs="Arial"/>
-        </w:rPr>
-        <w:t xml:space="preserve">A palavra </w:t>
-      </w:r>
-      <w:proofErr w:type="spellStart"/>
-      <w:r>
-        <w:rPr>
-          <w:rFonts w:cs="Arial"/>
-        </w:rPr>
-        <w:t>this</w:t>
-      </w:r>
-      <w:proofErr w:type="spellEnd"/>
-      <w:r>
-        <w:rPr>
-          <w:rFonts w:cs="Arial"/>
-        </w:rPr>
-        <w:t xml:space="preserve"> é</w:t>
-      </w:r>
-      <w:r>
-        <w:t xml:space="preserve"> uma referência para o próprio objeto</w:t>
-      </w:r>
-    </w:p>
-    <w:p>
-      <w:r>
-        <w:t>Usos comuns:</w:t>
-      </w:r>
-    </w:p>
-    <w:p>
-      <w:pPr>
-        <w:ind w:firstLine="708"/>
-        <w:rPr>
-          <w:sz w:val="22"/>
-        </w:rPr>
-      </w:pPr>
-      <w:r>
-        <w:rPr>
-          <w:rFonts w:cs="Arial"/>
-          <w:sz w:val="22"/>
-        </w:rPr>
-        <w:t xml:space="preserve">• </w:t>
-      </w:r>
-      <w:r>
-        <w:rPr>
-          <w:sz w:val="22"/>
-        </w:rPr>
-        <w:t>Diferenciar atributos de variáveis locais (Java)</w:t>
-      </w:r>
-    </w:p>
-    <w:p>
-      <w:pPr>
-        <w:ind w:firstLine="708"/>
-        <w:rPr>
-          <w:sz w:val="22"/>
-        </w:rPr>
-      </w:pPr>
-      <w:r>
-        <w:rPr>
-          <w:rFonts w:cs="Arial"/>
-          <w:sz w:val="22"/>
-        </w:rPr>
-        <w:t xml:space="preserve">• </w:t>
-      </w:r>
-      <w:r>
-        <w:rPr>
-          <w:sz w:val="22"/>
-        </w:rPr>
-        <w:t>Referenciar outro construtor em um construtor</w:t>
-      </w:r>
-    </w:p>
-    <w:p>
-      <w:pPr>
-        <w:ind w:firstLine="708"/>
-        <w:rPr>
-          <w:sz w:val="22"/>
-        </w:rPr>
-      </w:pPr>
-      <w:r>
-        <w:rPr>
-          <w:rFonts w:cs="Arial"/>
-          <w:sz w:val="22"/>
-        </w:rPr>
-        <w:t xml:space="preserve">• </w:t>
-      </w:r>
-      <w:r>
-        <w:rPr>
-          <w:sz w:val="22"/>
-        </w:rPr>
-        <w:t>Passar o próprio objeto como argumento na chamada de um método ou construtor</w:t>
-      </w:r>
-    </w:p>
-    <w:p>
-      <w:pPr>
-        <w:rPr>
-          <w:sz w:val="22"/>
-        </w:rPr>
-      </w:pPr>
-      <w:r>
-        <w:rPr>
-          <w:sz w:val="22"/>
-        </w:rPr>
-        <w:t xml:space="preserve">Primeiro exemplo: </w:t>
-      </w:r>
-    </w:p>
-    <w:p>
-      <w:pPr>
-        <w:rPr>
-          <w:sz w:val="22"/>
-        </w:rPr>
-      </w:pPr>
-      <w:r>
-        <w:rPr>
-          <w:sz w:val="22"/>
-        </w:rPr>
-        <w:t>Diferenciar atributos de variáveis locais</w:t>
-      </w:r>
-    </w:p>
-    <w:p>
-      <w:pPr>
-        <w:rPr>
-          <w:sz w:val="22"/>
-        </w:rPr>
-      </w:pPr>
-      <w:r>
-        <w:rPr>
-          <w:noProof/>
-          <w:sz w:val="22"/>
-        </w:rPr>
-        <w:drawing>
-          <wp:inline distT="0" distB="0" distL="0" distR="0" wp14:anchorId="422F332B" wp14:editId="27CAC14E">
-            <wp:extent cx="5391150" cy="2933700"/>
-            <wp:effectExtent l="0" t="0" r="0" b="0"/>
-            <wp:docPr id="33" name="Imagem 33"/>
-            <wp:cNvGraphicFramePr>
-              <a:graphicFrameLocks xmlns:a="http://schemas.openxmlformats.org/drawingml/2006/main" noChangeAspect="1"/>
-            </wp:cNvGraphicFramePr>
-            <a:graphic xmlns:a="http://schemas.openxmlformats.org/drawingml/2006/main">
-              <a:graphicData uri="http://schemas.openxmlformats.org/drawingml/2006/picture">
-                <pic:pic xmlns:pic="http://schemas.openxmlformats.org/drawingml/2006/picture">
-                  <pic:nvPicPr>
-                    <pic:cNvPr id="0" name="Picture 18"/>
-                    <pic:cNvPicPr>
-                      <a:picLocks noChangeAspect="1" noChangeArrowheads="1"/>
-                    </pic:cNvPicPr>
-                  </pic:nvPicPr>
-                  <pic:blipFill>
-                    <a:blip r:embed="rId27" cstate="print">
-                      <a:extLst>
-                        <a:ext uri="{28A0092B-C50C-407E-A947-70E740481C1C}">
-                          <a14:useLocalDpi xmlns:a14="http://schemas.microsoft.com/office/drawing/2010/main" val="0"/>
-                        </a:ext>
-                      </a:extLst>
-                    </a:blip>
-                    <a:srcRect/>
-                    <a:stretch>
-                      <a:fillRect/>
-                    </a:stretch>
-                  </pic:blipFill>
-                  <pic:spPr bwMode="auto">
-                    <a:xfrm>
-                      <a:off x="0" y="0"/>
-                      <a:ext cx="5391150" cy="2933700"/>
-                    </a:xfrm>
-                    <a:prstGeom prst="rect">
-                      <a:avLst/>
-                    </a:prstGeom>
-                    <a:noFill/>
-                    <a:ln>
-                      <a:noFill/>
-                    </a:ln>
-                  </pic:spPr>
-                </pic:pic>
-              </a:graphicData>
-            </a:graphic>
-          </wp:inline>
-        </w:drawing>
-      </w:r>
-    </w:p>
-    <w:p>
-      <w:pPr>
-        <w:spacing w:line="259" w:lineRule="auto"/>
-        <w:jc w:val="left"/>
-        <w:rPr>
-          <w:sz w:val="22"/>
-        </w:rPr>
-      </w:pPr>
-      <w:r>
-        <w:rPr>
-          <w:sz w:val="22"/>
-        </w:rPr>
-        <w:br w:type="page"/>
-      </w:r>
-    </w:p>
-    <w:p>
-      <w:pPr>
-        <w:rPr>
-          <w:sz w:val="22"/>
-        </w:rPr>
-      </w:pPr>
-      <w:r>
-        <w:rPr>
-          <w:sz w:val="22"/>
-        </w:rPr>
-        <w:lastRenderedPageBreak/>
-        <w:t xml:space="preserve">O produto p sendo </w:t>
-      </w:r>
-      <w:proofErr w:type="spellStart"/>
-      <w:r>
-        <w:rPr>
-          <w:sz w:val="22"/>
-        </w:rPr>
-        <w:t>isntanciado</w:t>
-      </w:r>
-      <w:proofErr w:type="spellEnd"/>
-    </w:p>
-    <w:p>
-      <w:pPr>
-        <w:rPr>
-          <w:sz w:val="22"/>
-        </w:rPr>
-      </w:pPr>
-      <w:r>
-        <w:rPr>
-          <w:noProof/>
-          <w:sz w:val="22"/>
-        </w:rPr>
-        <w:drawing>
-          <wp:inline distT="0" distB="0" distL="0" distR="0" wp14:anchorId="28668828" wp14:editId="00823091">
-            <wp:extent cx="5391150" cy="2028825"/>
-            <wp:effectExtent l="0" t="0" r="0" b="9525"/>
-            <wp:docPr id="34" name="Imagem 34"/>
-            <wp:cNvGraphicFramePr>
-              <a:graphicFrameLocks xmlns:a="http://schemas.openxmlformats.org/drawingml/2006/main" noChangeAspect="1"/>
-            </wp:cNvGraphicFramePr>
-            <a:graphic xmlns:a="http://schemas.openxmlformats.org/drawingml/2006/main">
-              <a:graphicData uri="http://schemas.openxmlformats.org/drawingml/2006/picture">
-                <pic:pic xmlns:pic="http://schemas.openxmlformats.org/drawingml/2006/picture">
-                  <pic:nvPicPr>
-                    <pic:cNvPr id="0" name="Picture 19"/>
-                    <pic:cNvPicPr>
-                      <a:picLocks noChangeAspect="1" noChangeArrowheads="1"/>
-                    </pic:cNvPicPr>
-                  </pic:nvPicPr>
-                  <pic:blipFill>
-                    <a:blip r:embed="rId28">
-                      <a:extLst>
-                        <a:ext uri="{28A0092B-C50C-407E-A947-70E740481C1C}">
-                          <a14:useLocalDpi xmlns:a14="http://schemas.microsoft.com/office/drawing/2010/main" val="0"/>
-                        </a:ext>
-                      </a:extLst>
-                    </a:blip>
-                    <a:srcRect/>
-                    <a:stretch>
-                      <a:fillRect/>
-                    </a:stretch>
-                  </pic:blipFill>
-                  <pic:spPr bwMode="auto">
-                    <a:xfrm>
-                      <a:off x="0" y="0"/>
-                      <a:ext cx="5391150" cy="2028825"/>
-                    </a:xfrm>
-                    <a:prstGeom prst="rect">
-                      <a:avLst/>
-                    </a:prstGeom>
-                    <a:noFill/>
-                    <a:ln>
-                      <a:noFill/>
-                    </a:ln>
-                  </pic:spPr>
-                </pic:pic>
-              </a:graphicData>
-            </a:graphic>
-          </wp:inline>
-        </w:drawing>
-      </w:r>
-    </w:p>
-    <w:p>
-      <w:pPr>
-        <w:rPr>
-          <w:sz w:val="22"/>
-        </w:rPr>
-      </w:pPr>
-      <w:r>
-        <w:rPr>
-          <w:sz w:val="22"/>
-        </w:rPr>
-        <w:t>Alocação temporária na memória antes de passar para os atributos da classe.</w:t>
-      </w:r>
-    </w:p>
-    <w:p>
-      <w:pPr>
-        <w:rPr>
-          <w:sz w:val="22"/>
-        </w:rPr>
-      </w:pPr>
-      <w:r>
-        <w:rPr>
-          <w:noProof/>
-          <w:sz w:val="22"/>
-        </w:rPr>
-        <w:drawing>
-          <wp:inline distT="0" distB="0" distL="0" distR="0" wp14:anchorId="1D8DC979" wp14:editId="6376F388">
-            <wp:extent cx="5391150" cy="2028825"/>
-            <wp:effectExtent l="0" t="0" r="0" b="9525"/>
-            <wp:docPr id="35" name="Imagem 35"/>
-            <wp:cNvGraphicFramePr>
-              <a:graphicFrameLocks xmlns:a="http://schemas.openxmlformats.org/drawingml/2006/main" noChangeAspect="1"/>
-            </wp:cNvGraphicFramePr>
-            <a:graphic xmlns:a="http://schemas.openxmlformats.org/drawingml/2006/main">
-              <a:graphicData uri="http://schemas.openxmlformats.org/drawingml/2006/picture">
-                <pic:pic xmlns:pic="http://schemas.openxmlformats.org/drawingml/2006/picture">
-                  <pic:nvPicPr>
-                    <pic:cNvPr id="0" name="Picture 20"/>
-                    <pic:cNvPicPr>
-                      <a:picLocks noChangeAspect="1" noChangeArrowheads="1"/>
-                    </pic:cNvPicPr>
-                  </pic:nvPicPr>
-                  <pic:blipFill>
-                    <a:blip r:embed="rId29">
-                      <a:extLst>
-                        <a:ext uri="{28A0092B-C50C-407E-A947-70E740481C1C}">
-                          <a14:useLocalDpi xmlns:a14="http://schemas.microsoft.com/office/drawing/2010/main" val="0"/>
-                        </a:ext>
-                      </a:extLst>
-                    </a:blip>
-                    <a:srcRect/>
-                    <a:stretch>
-                      <a:fillRect/>
-                    </a:stretch>
-                  </pic:blipFill>
-                  <pic:spPr bwMode="auto">
-                    <a:xfrm>
-                      <a:off x="0" y="0"/>
-                      <a:ext cx="5391150" cy="2028825"/>
-                    </a:xfrm>
-                    <a:prstGeom prst="rect">
-                      <a:avLst/>
-                    </a:prstGeom>
-                    <a:noFill/>
-                    <a:ln>
-                      <a:noFill/>
-                    </a:ln>
-                  </pic:spPr>
-                </pic:pic>
-              </a:graphicData>
-            </a:graphic>
-          </wp:inline>
-        </w:drawing>
-      </w:r>
-    </w:p>
-    <w:p>
-      <w:pPr>
-        <w:rPr>
-          <w:sz w:val="22"/>
-        </w:rPr>
-      </w:pPr>
-      <w:r>
-        <w:rPr>
-          <w:sz w:val="22"/>
-        </w:rPr>
-        <w:t xml:space="preserve">Quando passa pelo </w:t>
-      </w:r>
-      <w:proofErr w:type="spellStart"/>
-      <w:proofErr w:type="gramStart"/>
-      <w:r>
-        <w:rPr>
-          <w:sz w:val="22"/>
-        </w:rPr>
-        <w:t>this.Nome</w:t>
-      </w:r>
-      <w:proofErr w:type="spellEnd"/>
-      <w:proofErr w:type="gramEnd"/>
-      <w:r>
-        <w:rPr>
-          <w:sz w:val="22"/>
-        </w:rPr>
-        <w:t xml:space="preserve"> = Nome</w:t>
-      </w:r>
-    </w:p>
-    <w:p>
-      <w:pPr>
-        <w:rPr>
-          <w:sz w:val="22"/>
-        </w:rPr>
-      </w:pPr>
-      <w:r>
-        <w:rPr>
-          <w:noProof/>
-          <w:sz w:val="22"/>
-        </w:rPr>
-        <w:drawing>
-          <wp:inline distT="0" distB="0" distL="0" distR="0" wp14:anchorId="6569A62C" wp14:editId="2118CE96">
-            <wp:extent cx="5400675" cy="2057400"/>
-            <wp:effectExtent l="0" t="0" r="9525" b="0"/>
-            <wp:docPr id="36" name="Imagem 36"/>
-            <wp:cNvGraphicFramePr>
-              <a:graphicFrameLocks xmlns:a="http://schemas.openxmlformats.org/drawingml/2006/main" noChangeAspect="1"/>
-            </wp:cNvGraphicFramePr>
-            <a:graphic xmlns:a="http://schemas.openxmlformats.org/drawingml/2006/main">
-              <a:graphicData uri="http://schemas.openxmlformats.org/drawingml/2006/picture">
-                <pic:pic xmlns:pic="http://schemas.openxmlformats.org/drawingml/2006/picture">
-                  <pic:nvPicPr>
-                    <pic:cNvPr id="0" name="Picture 21"/>
-                    <pic:cNvPicPr>
-                      <a:picLocks noChangeAspect="1" noChangeArrowheads="1"/>
-                    </pic:cNvPicPr>
-                  </pic:nvPicPr>
-                  <pic:blipFill>
-                    <a:blip r:embed="rId30">
-                      <a:extLst>
-                        <a:ext uri="{28A0092B-C50C-407E-A947-70E740481C1C}">
-                          <a14:useLocalDpi xmlns:a14="http://schemas.microsoft.com/office/drawing/2010/main" val="0"/>
-                        </a:ext>
-                      </a:extLst>
-                    </a:blip>
-                    <a:srcRect/>
-                    <a:stretch>
-                      <a:fillRect/>
-                    </a:stretch>
-                  </pic:blipFill>
-                  <pic:spPr bwMode="auto">
-                    <a:xfrm>
-                      <a:off x="0" y="0"/>
-                      <a:ext cx="5400675" cy="2057400"/>
-                    </a:xfrm>
-                    <a:prstGeom prst="rect">
-                      <a:avLst/>
-                    </a:prstGeom>
-                    <a:noFill/>
-                    <a:ln>
-                      <a:noFill/>
-                    </a:ln>
-                  </pic:spPr>
-                </pic:pic>
-              </a:graphicData>
-            </a:graphic>
-          </wp:inline>
-        </w:drawing>
-      </w:r>
-    </w:p>
-    <w:p>
-      <w:pPr>
-        <w:spacing w:line="259" w:lineRule="auto"/>
-        <w:jc w:val="left"/>
-        <w:rPr>
-          <w:sz w:val="22"/>
-        </w:rPr>
-      </w:pPr>
-      <w:r>
-        <w:rPr>
-          <w:sz w:val="22"/>
-        </w:rPr>
-        <w:br w:type="page"/>
-      </w:r>
-    </w:p>
-    <w:p>
-      <w:pPr>
-        <w:rPr>
-          <w:sz w:val="22"/>
-        </w:rPr>
-      </w:pPr>
-      <w:r>
-        <w:rPr>
-          <w:sz w:val="22"/>
-        </w:rPr>
-        <w:lastRenderedPageBreak/>
-        <w:t xml:space="preserve">Quando passar pelo </w:t>
-      </w:r>
-      <w:proofErr w:type="spellStart"/>
-      <w:proofErr w:type="gramStart"/>
-      <w:r>
-        <w:rPr>
-          <w:sz w:val="22"/>
-        </w:rPr>
-        <w:t>this.Preco</w:t>
-      </w:r>
-      <w:proofErr w:type="spellEnd"/>
-      <w:proofErr w:type="gramEnd"/>
-      <w:r>
-        <w:rPr>
-          <w:sz w:val="22"/>
-        </w:rPr>
-        <w:t xml:space="preserve"> = </w:t>
-      </w:r>
-      <w:proofErr w:type="spellStart"/>
-      <w:r>
-        <w:rPr>
-          <w:sz w:val="22"/>
-        </w:rPr>
-        <w:t>Preco</w:t>
-      </w:r>
-      <w:proofErr w:type="spellEnd"/>
-    </w:p>
-    <w:p>
-      <w:pPr>
-        <w:rPr>
-          <w:rFonts w:ascii="CalibriLight" w:hAnsi="CalibriLight" w:cs="CalibriLight"/>
-          <w:sz w:val="44"/>
-          <w:szCs w:val="44"/>
-        </w:rPr>
-      </w:pPr>
-      <w:r>
-        <w:rPr>
-          <w:noProof/>
-          <w:sz w:val="22"/>
-        </w:rPr>
-        <w:drawing>
-          <wp:inline distT="0" distB="0" distL="0" distR="0" wp14:anchorId="4FBA19D9" wp14:editId="317E6D01">
-            <wp:extent cx="5400675" cy="2057400"/>
-            <wp:effectExtent l="0" t="0" r="9525" b="0"/>
-            <wp:docPr id="37" name="Imagem 37"/>
-            <wp:cNvGraphicFramePr>
-              <a:graphicFrameLocks xmlns:a="http://schemas.openxmlformats.org/drawingml/2006/main" noChangeAspect="1"/>
-            </wp:cNvGraphicFramePr>
-            <a:graphic xmlns:a="http://schemas.openxmlformats.org/drawingml/2006/main">
-              <a:graphicData uri="http://schemas.openxmlformats.org/drawingml/2006/picture">
-                <pic:pic xmlns:pic="http://schemas.openxmlformats.org/drawingml/2006/picture">
-                  <pic:nvPicPr>
-                    <pic:cNvPr id="0" name="Picture 22"/>
-                    <pic:cNvPicPr>
-                      <a:picLocks noChangeAspect="1" noChangeArrowheads="1"/>
-                    </pic:cNvPicPr>
-                  </pic:nvPicPr>
-                  <pic:blipFill>
-                    <a:blip r:embed="rId31">
-                      <a:extLst>
-                        <a:ext uri="{28A0092B-C50C-407E-A947-70E740481C1C}">
-                          <a14:useLocalDpi xmlns:a14="http://schemas.microsoft.com/office/drawing/2010/main" val="0"/>
-                        </a:ext>
-                      </a:extLst>
-                    </a:blip>
-                    <a:srcRect/>
-                    <a:stretch>
-                      <a:fillRect/>
-                    </a:stretch>
-                  </pic:blipFill>
-                  <pic:spPr bwMode="auto">
-                    <a:xfrm>
-                      <a:off x="0" y="0"/>
-                      <a:ext cx="5400675" cy="2057400"/>
-                    </a:xfrm>
-                    <a:prstGeom prst="rect">
-                      <a:avLst/>
-                    </a:prstGeom>
-                    <a:noFill/>
-                    <a:ln>
-                      <a:noFill/>
-                    </a:ln>
-                  </pic:spPr>
-                </pic:pic>
-              </a:graphicData>
-            </a:graphic>
-          </wp:inline>
-        </w:drawing>
-      </w:r>
-      <w:r>
-        <w:rPr>
-          <w:rFonts w:ascii="CalibriLight" w:hAnsi="CalibriLight" w:cs="CalibriLight"/>
-          <w:sz w:val="44"/>
-          <w:szCs w:val="44"/>
-        </w:rPr>
-        <w:t xml:space="preserve"> </w:t>
-      </w:r>
-    </w:p>
-    <w:p>
-      <w:pPr>
-        <w:rPr>
-          <w:rStyle w:val="Ttulo1Char"/>
-        </w:rPr>
-      </w:pPr>
-      <w:r>
-        <w:rPr>
-          <w:rStyle w:val="Ttulo1Char"/>
-        </w:rPr>
-        <w:t>Referenciar outro construtor em um construtor</w:t>
-      </w:r>
-    </w:p>
-    <w:p>
-      <w:pPr>
-        <w:rPr>
-          <w:rStyle w:val="Ttulo1Char"/>
-        </w:rPr>
-      </w:pPr>
-      <w:r>
-        <w:rPr>
-          <w:noProof/>
-        </w:rPr>
-        <w:drawing>
-          <wp:inline distT="0" distB="0" distL="0" distR="0" wp14:anchorId="5EC09733" wp14:editId="1D756E20">
-            <wp:extent cx="5400040" cy="3110230"/>
-            <wp:effectExtent l="0" t="0" r="0" b="0"/>
-            <wp:docPr id="38" name="Imagem 38"/>
-            <wp:cNvGraphicFramePr>
-              <a:graphicFrameLocks xmlns:a="http://schemas.openxmlformats.org/drawingml/2006/main" noChangeAspect="1"/>
-            </wp:cNvGraphicFramePr>
-            <a:graphic xmlns:a="http://schemas.openxmlformats.org/drawingml/2006/main">
-              <a:graphicData uri="http://schemas.openxmlformats.org/drawingml/2006/picture">
-                <pic:pic xmlns:pic="http://schemas.openxmlformats.org/drawingml/2006/picture">
-                  <pic:nvPicPr>
-                    <pic:cNvPr id="38" name="67CC26.tmp"/>
-                    <pic:cNvPicPr/>
-                  </pic:nvPicPr>
-                  <pic:blipFill>
-                    <a:blip r:embed="rId32">
-                      <a:extLst>
-                        <a:ext uri="{28A0092B-C50C-407E-A947-70E740481C1C}">
-                          <a14:useLocalDpi xmlns:a14="http://schemas.microsoft.com/office/drawing/2010/main" val="0"/>
-                        </a:ext>
-                      </a:extLst>
-                    </a:blip>
-                    <a:stretch>
-                      <a:fillRect/>
-                    </a:stretch>
-                  </pic:blipFill>
-                  <pic:spPr>
-                    <a:xfrm>
-                      <a:off x="0" y="0"/>
-                      <a:ext cx="5400040" cy="3110230"/>
-                    </a:xfrm>
-                    <a:prstGeom prst="rect">
-                      <a:avLst/>
-                    </a:prstGeom>
-                  </pic:spPr>
-                </pic:pic>
-              </a:graphicData>
-            </a:graphic>
-          </wp:inline>
-        </w:drawing>
-      </w:r>
-    </w:p>
-    <w:p>
-      <w:pPr>
-        <w:rPr>
-          <w:rStyle w:val="Ttulo1Char"/>
-          <w:b w:val="0"/>
-          <w:sz w:val="24"/>
-          <w:szCs w:val="24"/>
-        </w:rPr>
-      </w:pPr>
-      <w:r>
-        <w:rPr>
-          <w:rStyle w:val="Ttulo1Char"/>
-          <w:b w:val="0"/>
-          <w:sz w:val="24"/>
-          <w:szCs w:val="24"/>
-        </w:rPr>
-        <w:t>No exemplo acima foi feito a referência da Quantidade recebendo 0 (zero)</w:t>
-      </w:r>
-      <w:r>
-        <w:rPr>
-          <w:rStyle w:val="Ttulo1Char"/>
-          <w:b w:val="0"/>
-          <w:sz w:val="24"/>
-          <w:szCs w:val="24"/>
-        </w:rPr>
-        <w:t xml:space="preserve">. Para não repetir o código, utilizamos a palavra </w:t>
-      </w:r>
-      <w:proofErr w:type="spellStart"/>
-      <w:proofErr w:type="gramStart"/>
-      <w:r>
-        <w:rPr>
-          <w:rStyle w:val="Ttulo1Char"/>
-          <w:b w:val="0"/>
-          <w:sz w:val="24"/>
-          <w:szCs w:val="24"/>
-        </w:rPr>
-        <w:t>this</w:t>
-      </w:r>
-      <w:proofErr w:type="spellEnd"/>
-      <w:r>
-        <w:rPr>
-          <w:rStyle w:val="Ttulo1Char"/>
-          <w:b w:val="0"/>
-          <w:sz w:val="24"/>
-          <w:szCs w:val="24"/>
-        </w:rPr>
-        <w:t>(</w:t>
-      </w:r>
-      <w:proofErr w:type="gramEnd"/>
-      <w:r>
-        <w:rPr>
-          <w:rStyle w:val="Ttulo1Char"/>
-          <w:b w:val="0"/>
-          <w:sz w:val="24"/>
-          <w:szCs w:val="24"/>
-        </w:rPr>
-        <w:t>)</w:t>
-      </w:r>
-    </w:p>
-    <w:p>
-      <w:pPr>
-        <w:rPr>
-          <w:rStyle w:val="Ttulo1Char"/>
-          <w:b w:val="0"/>
-          <w:sz w:val="24"/>
-          <w:szCs w:val="24"/>
-        </w:rPr>
-      </w:pPr>
-      <w:r>
-        <w:rPr>
-          <w:rStyle w:val="Ttulo1Char"/>
-          <w:b w:val="0"/>
-          <w:sz w:val="24"/>
-          <w:szCs w:val="24"/>
-        </w:rPr>
-        <w:t xml:space="preserve">Exemplo: </w:t>
-      </w:r>
-    </w:p>
-    <w:p>
-      <w:pPr>
-        <w:rPr>
-          <w:rStyle w:val="Ttulo1Char"/>
-          <w:b w:val="0"/>
-          <w:sz w:val="24"/>
-          <w:szCs w:val="24"/>
-        </w:rPr>
-      </w:pPr>
-      <w:r>
-        <w:rPr>
-          <w:rStyle w:val="Ttulo1Char"/>
-          <w:b w:val="0"/>
-          <w:noProof/>
-          <w:sz w:val="24"/>
-          <w:szCs w:val="24"/>
-        </w:rPr>
-        <w:lastRenderedPageBreak/>
-        <w:drawing>
-          <wp:inline distT="0" distB="0" distL="0" distR="0" wp14:anchorId="593FFBE9" wp14:editId="06B01248">
-            <wp:extent cx="5391150" cy="4581525"/>
-            <wp:effectExtent l="0" t="0" r="0" b="9525"/>
-            <wp:docPr id="39" name="Imagem 39"/>
-            <wp:cNvGraphicFramePr>
-              <a:graphicFrameLocks xmlns:a="http://schemas.openxmlformats.org/drawingml/2006/main" noChangeAspect="1"/>
-            </wp:cNvGraphicFramePr>
-            <a:graphic xmlns:a="http://schemas.openxmlformats.org/drawingml/2006/main">
-              <a:graphicData uri="http://schemas.openxmlformats.org/drawingml/2006/picture">
-                <pic:pic xmlns:pic="http://schemas.openxmlformats.org/drawingml/2006/picture">
-                  <pic:nvPicPr>
-                    <pic:cNvPr id="0" name="Picture 23"/>
-                    <pic:cNvPicPr>
-                      <a:picLocks noChangeAspect="1" noChangeArrowheads="1"/>
-                    </pic:cNvPicPr>
-                  </pic:nvPicPr>
-                  <pic:blipFill>
-                    <a:blip r:embed="rId33">
-                      <a:extLst>
-                        <a:ext uri="{28A0092B-C50C-407E-A947-70E740481C1C}">
-                          <a14:useLocalDpi xmlns:a14="http://schemas.microsoft.com/office/drawing/2010/main" val="0"/>
-                        </a:ext>
-                      </a:extLst>
-                    </a:blip>
-                    <a:srcRect/>
-                    <a:stretch>
-                      <a:fillRect/>
-                    </a:stretch>
-                  </pic:blipFill>
-                  <pic:spPr bwMode="auto">
-                    <a:xfrm>
-                      <a:off x="0" y="0"/>
-                      <a:ext cx="5391150" cy="4581525"/>
-                    </a:xfrm>
-                    <a:prstGeom prst="rect">
-                      <a:avLst/>
-                    </a:prstGeom>
-                    <a:noFill/>
-                    <a:ln>
-                      <a:noFill/>
-                    </a:ln>
-                  </pic:spPr>
-                </pic:pic>
-              </a:graphicData>
-            </a:graphic>
-          </wp:inline>
-        </w:drawing>
-      </w:r>
-    </w:p>
-    <w:p>
-      <w:pPr>
-        <w:rPr>
-          <w:rStyle w:val="Ttulo1Char"/>
-          <w:b w:val="0"/>
-          <w:sz w:val="24"/>
-          <w:szCs w:val="24"/>
-        </w:rPr>
-      </w:pPr>
-      <w:r>
-        <w:rPr>
-          <w:rStyle w:val="Ttulo1Char"/>
-          <w:b w:val="0"/>
-          <w:sz w:val="24"/>
-          <w:szCs w:val="24"/>
-        </w:rPr>
-        <w:lastRenderedPageBreak/>
-        <w:t>Para eu não precisar repetir a linha de código</w:t>
-      </w:r>
-      <w:r>
-        <w:rPr>
-          <w:rStyle w:val="Ttulo1Char"/>
-          <w:b w:val="0"/>
-          <w:sz w:val="24"/>
-          <w:szCs w:val="24"/>
-        </w:rPr>
-        <w:t xml:space="preserve">, e replicar a linha 20. </w:t>
-      </w:r>
-      <w:r>
-        <w:rPr>
-          <w:rStyle w:val="Ttulo1Char"/>
-          <w:b w:val="0"/>
-          <w:noProof/>
-          <w:sz w:val="24"/>
-          <w:szCs w:val="24"/>
-        </w:rPr>
-        <w:drawing>
-          <wp:inline distT="0" distB="0" distL="0" distR="0" wp14:anchorId="2BBA1891" wp14:editId="1D4D464C">
-            <wp:extent cx="5391150" cy="4743450"/>
-            <wp:effectExtent l="0" t="0" r="0" b="0"/>
-            <wp:docPr id="40" name="Imagem 40"/>
-            <wp:cNvGraphicFramePr>
-              <a:graphicFrameLocks xmlns:a="http://schemas.openxmlformats.org/drawingml/2006/main" noChangeAspect="1"/>
-            </wp:cNvGraphicFramePr>
-            <a:graphic xmlns:a="http://schemas.openxmlformats.org/drawingml/2006/main">
-              <a:graphicData uri="http://schemas.openxmlformats.org/drawingml/2006/picture">
-                <pic:pic xmlns:pic="http://schemas.openxmlformats.org/drawingml/2006/picture">
-                  <pic:nvPicPr>
-                    <pic:cNvPr id="0" name="Picture 24"/>
-                    <pic:cNvPicPr>
-                      <a:picLocks noChangeAspect="1" noChangeArrowheads="1"/>
-                    </pic:cNvPicPr>
-                  </pic:nvPicPr>
-                  <pic:blipFill>
-                    <a:blip r:embed="rId34">
-                      <a:extLst>
-                        <a:ext uri="{28A0092B-C50C-407E-A947-70E740481C1C}">
-                          <a14:useLocalDpi xmlns:a14="http://schemas.microsoft.com/office/drawing/2010/main" val="0"/>
-                        </a:ext>
-                      </a:extLst>
-                    </a:blip>
-                    <a:srcRect/>
-                    <a:stretch>
-                      <a:fillRect/>
-                    </a:stretch>
-                  </pic:blipFill>
-                  <pic:spPr bwMode="auto">
-                    <a:xfrm>
-                      <a:off x="0" y="0"/>
-                      <a:ext cx="5391150" cy="4743450"/>
-                    </a:xfrm>
-                    <a:prstGeom prst="rect">
-                      <a:avLst/>
-                    </a:prstGeom>
-                    <a:noFill/>
-                    <a:ln>
-                      <a:noFill/>
-                    </a:ln>
-                  </pic:spPr>
-                </pic:pic>
-              </a:graphicData>
-            </a:graphic>
-          </wp:inline>
-        </w:drawing>
-      </w:r>
-    </w:p>
-    <w:p>
-      <w:pPr>
-        <w:rPr>
-          <w:rStyle w:val="Ttulo1Char"/>
-          <w:b w:val="0"/>
-          <w:sz w:val="24"/>
-          <w:szCs w:val="24"/>
-        </w:rPr>
-      </w:pPr>
-      <w:r>
-        <w:rPr>
-          <w:rStyle w:val="Ttulo1Char"/>
-          <w:b w:val="0"/>
-          <w:sz w:val="24"/>
-          <w:szCs w:val="24"/>
-        </w:rPr>
-        <w:t xml:space="preserve">Podemos simplesmente utilizar a palavra </w:t>
-      </w:r>
-      <w:proofErr w:type="spellStart"/>
-      <w:r>
-        <w:rPr>
-          <w:rStyle w:val="Ttulo1Char"/>
-          <w:b w:val="0"/>
-          <w:sz w:val="24"/>
-          <w:szCs w:val="24"/>
-        </w:rPr>
-        <w:t>this</w:t>
-      </w:r>
-      <w:proofErr w:type="spellEnd"/>
-      <w:r>
-        <w:rPr>
-          <w:rStyle w:val="Ttulo1Char"/>
-          <w:b w:val="0"/>
-          <w:sz w:val="24"/>
-          <w:szCs w:val="24"/>
-        </w:rPr>
-        <w:t xml:space="preserve"> assim: </w:t>
-      </w:r>
-    </w:p>
-    <w:p>
-      <w:pPr>
-        <w:rPr>
-          <w:rStyle w:val="Ttulo1Char"/>
-          <w:b w:val="0"/>
-          <w:sz w:val="24"/>
-          <w:szCs w:val="24"/>
-        </w:rPr>
-      </w:pPr>
-      <w:r>
-        <w:rPr>
-          <w:rStyle w:val="Ttulo1Char"/>
-          <w:b w:val="0"/>
-          <w:noProof/>
-          <w:sz w:val="24"/>
-          <w:szCs w:val="24"/>
-        </w:rPr>
-        <w:lastRenderedPageBreak/>
-        <w:drawing>
-          <wp:inline distT="0" distB="0" distL="0" distR="0" wp14:anchorId="388EA05C" wp14:editId="52AABF97">
-            <wp:extent cx="5400675" cy="3895725"/>
-            <wp:effectExtent l="0" t="0" r="9525" b="9525"/>
-            <wp:docPr id="41" name="Imagem 41"/>
-            <wp:cNvGraphicFramePr>
-              <a:graphicFrameLocks xmlns:a="http://schemas.openxmlformats.org/drawingml/2006/main" noChangeAspect="1"/>
-            </wp:cNvGraphicFramePr>
-            <a:graphic xmlns:a="http://schemas.openxmlformats.org/drawingml/2006/main">
-              <a:graphicData uri="http://schemas.openxmlformats.org/drawingml/2006/picture">
-                <pic:pic xmlns:pic="http://schemas.openxmlformats.org/drawingml/2006/picture">
-                  <pic:nvPicPr>
-                    <pic:cNvPr id="0" name="Picture 25"/>
-                    <pic:cNvPicPr>
-                      <a:picLocks noChangeAspect="1" noChangeArrowheads="1"/>
-                    </pic:cNvPicPr>
-                  </pic:nvPicPr>
-                  <pic:blipFill>
-                    <a:blip r:embed="rId35">
-                      <a:extLst>
-                        <a:ext uri="{28A0092B-C50C-407E-A947-70E740481C1C}">
-                          <a14:useLocalDpi xmlns:a14="http://schemas.microsoft.com/office/drawing/2010/main" val="0"/>
-                        </a:ext>
-                      </a:extLst>
-                    </a:blip>
-                    <a:srcRect/>
-                    <a:stretch>
-                      <a:fillRect/>
-                    </a:stretch>
-                  </pic:blipFill>
-                  <pic:spPr bwMode="auto">
-                    <a:xfrm>
-                      <a:off x="0" y="0"/>
-                      <a:ext cx="5400675" cy="3895725"/>
-                    </a:xfrm>
-                    <a:prstGeom prst="rect">
-                      <a:avLst/>
-                    </a:prstGeom>
-                    <a:noFill/>
-                    <a:ln>
-                      <a:noFill/>
-                    </a:ln>
-                  </pic:spPr>
-                </pic:pic>
-              </a:graphicData>
-            </a:graphic>
-          </wp:inline>
-        </w:drawing>
-      </w:r>
-    </w:p>
-    <w:p>
-      <w:pPr>
-        <w:rPr>
-          <w:rStyle w:val="Ttulo1Char"/>
-          <w:b w:val="0"/>
-          <w:sz w:val="24"/>
-          <w:szCs w:val="24"/>
-        </w:rPr>
-      </w:pPr>
-      <w:proofErr w:type="spellStart"/>
-      <w:r>
-        <w:rPr>
-          <w:rStyle w:val="Ttulo1Char"/>
-          <w:b w:val="0"/>
-          <w:sz w:val="24"/>
-          <w:szCs w:val="24"/>
-        </w:rPr>
-        <w:t>Ultimo</w:t>
-      </w:r>
-      <w:proofErr w:type="spellEnd"/>
-      <w:r>
-        <w:rPr>
-          <w:rStyle w:val="Ttulo1Char"/>
-          <w:b w:val="0"/>
-          <w:sz w:val="24"/>
-          <w:szCs w:val="24"/>
-        </w:rPr>
-        <w:t xml:space="preserve"> exemplo. Ao invés de ficar repetindo código: </w:t>
-      </w:r>
-    </w:p>
-    <w:p>
-      <w:pPr>
-        <w:rPr>
-          <w:rStyle w:val="Ttulo1Char"/>
-          <w:b w:val="0"/>
-          <w:sz w:val="24"/>
-          <w:szCs w:val="24"/>
-        </w:rPr>
-      </w:pPr>
-      <w:r>
-        <w:rPr>
-          <w:rStyle w:val="Ttulo1Char"/>
-          <w:b w:val="0"/>
-          <w:noProof/>
-          <w:sz w:val="24"/>
-          <w:szCs w:val="24"/>
-        </w:rPr>
-        <w:lastRenderedPageBreak/>
-        <w:drawing>
-          <wp:inline distT="0" distB="0" distL="0" distR="0" wp14:anchorId="7B84D958" wp14:editId="32930ED7">
-            <wp:extent cx="5394960" cy="4663440"/>
-            <wp:effectExtent l="0" t="0" r="0" b="3810"/>
-            <wp:docPr id="42" name="Imagem 42"/>
-            <wp:cNvGraphicFramePr>
-              <a:graphicFrameLocks xmlns:a="http://schemas.openxmlformats.org/drawingml/2006/main" noChangeAspect="1"/>
-            </wp:cNvGraphicFramePr>
-            <a:graphic xmlns:a="http://schemas.openxmlformats.org/drawingml/2006/main">
-              <a:graphicData uri="http://schemas.openxmlformats.org/drawingml/2006/picture">
-                <pic:pic xmlns:pic="http://schemas.openxmlformats.org/drawingml/2006/picture">
-                  <pic:nvPicPr>
-                    <pic:cNvPr id="0" name="Picture 26"/>
-                    <pic:cNvPicPr>
-                      <a:picLocks noChangeAspect="1" noChangeArrowheads="1"/>
-                    </pic:cNvPicPr>
-                  </pic:nvPicPr>
-                  <pic:blipFill>
-                    <a:blip r:embed="rId36">
-                      <a:extLst>
-                        <a:ext uri="{28A0092B-C50C-407E-A947-70E740481C1C}">
-                          <a14:useLocalDpi xmlns:a14="http://schemas.microsoft.com/office/drawing/2010/main" val="0"/>
-                        </a:ext>
-                      </a:extLst>
-                    </a:blip>
-                    <a:srcRect/>
-                    <a:stretch>
-                      <a:fillRect/>
-                    </a:stretch>
-                  </pic:blipFill>
-                  <pic:spPr bwMode="auto">
-                    <a:xfrm>
-                      <a:off x="0" y="0"/>
-                      <a:ext cx="5394960" cy="4663440"/>
-                    </a:xfrm>
-                    <a:prstGeom prst="rect">
-                      <a:avLst/>
-                    </a:prstGeom>
-                    <a:noFill/>
-                    <a:ln>
-                      <a:noFill/>
-                    </a:ln>
-                  </pic:spPr>
-                </pic:pic>
-              </a:graphicData>
-            </a:graphic>
-          </wp:inline>
-        </w:drawing>
-      </w:r>
-    </w:p>
-    <w:p>
-      <w:pPr>
-        <w:rPr>
-          <w:rStyle w:val="Ttulo1Char"/>
-          <w:b w:val="0"/>
-          <w:sz w:val="24"/>
-          <w:szCs w:val="24"/>
-        </w:rPr>
-      </w:pPr>
-      <w:r>
-        <w:rPr>
-          <w:rStyle w:val="Ttulo1Char"/>
-          <w:b w:val="0"/>
-          <w:sz w:val="24"/>
-          <w:szCs w:val="24"/>
-        </w:rPr>
-        <w:t>Podemos reaproveitar o construtor</w:t>
-      </w:r>
-    </w:p>
-    <w:p>
-      <w:pPr>
-        <w:rPr>
-          <w:rStyle w:val="Ttulo1Char"/>
-          <w:b w:val="0"/>
-          <w:sz w:val="24"/>
-          <w:szCs w:val="24"/>
-        </w:rPr>
-      </w:pPr>
-      <w:r>
-        <w:rPr>
-          <w:rStyle w:val="Ttulo1Char"/>
-          <w:b w:val="0"/>
-          <w:noProof/>
-          <w:sz w:val="24"/>
-          <w:szCs w:val="24"/>
-        </w:rPr>
-        <w:drawing>
-          <wp:inline distT="0" distB="0" distL="0" distR="0" wp14:anchorId="4EAD09F9" wp14:editId="5F647451">
-            <wp:extent cx="5391150" cy="3400425"/>
-            <wp:effectExtent l="0" t="0" r="0" b="9525"/>
-            <wp:docPr id="43" name="Imagem 43"/>
-            <wp:cNvGraphicFramePr>
-              <a:graphicFrameLocks xmlns:a="http://schemas.openxmlformats.org/drawingml/2006/main" noChangeAspect="1"/>
-            </wp:cNvGraphicFramePr>
-            <a:graphic xmlns:a="http://schemas.openxmlformats.org/drawingml/2006/main">
-              <a:graphicData uri="http://schemas.openxmlformats.org/drawingml/2006/picture">
-                <pic:pic xmlns:pic="http://schemas.openxmlformats.org/drawingml/2006/picture">
-                  <pic:nvPicPr>
-                    <pic:cNvPr id="0" name="Picture 27"/>
-                    <pic:cNvPicPr>
-                      <a:picLocks noChangeAspect="1" noChangeArrowheads="1"/>
-                    </pic:cNvPicPr>
-                  </pic:nvPicPr>
-                  <pic:blipFill>
-                    <a:blip r:embed="rId37">
-                      <a:extLst>
-                        <a:ext uri="{28A0092B-C50C-407E-A947-70E740481C1C}">
-                          <a14:useLocalDpi xmlns:a14="http://schemas.microsoft.com/office/drawing/2010/main" val="0"/>
-                        </a:ext>
-                      </a:extLst>
-                    </a:blip>
-                    <a:srcRect/>
-                    <a:stretch>
-                      <a:fillRect/>
-                    </a:stretch>
-                  </pic:blipFill>
-                  <pic:spPr bwMode="auto">
-                    <a:xfrm>
-                      <a:off x="0" y="0"/>
-                      <a:ext cx="5391150" cy="3400425"/>
-                    </a:xfrm>
-                    <a:prstGeom prst="rect">
-                      <a:avLst/>
-                    </a:prstGeom>
-                    <a:noFill/>
-                    <a:ln>
-                      <a:noFill/>
-                    </a:ln>
-                  </pic:spPr>
-                </pic:pic>
-              </a:graphicData>
-            </a:graphic>
-          </wp:inline>
-        </w:drawing>
-      </w:r>
-    </w:p>
-    <w:p>
-      <w:pPr>
-        <w:rPr>
-          <w:rStyle w:val="Ttulo1Char"/>
-          <w:b w:val="0"/>
-          <w:sz w:val="24"/>
-          <w:szCs w:val="24"/>
-        </w:rPr>
-      </w:pPr>
-    </w:p>
-    <w:p>
-      <w:pPr>
-        <w:rPr>
-          <w:rStyle w:val="Ttulo1Char"/>
-          <w:b w:val="0"/>
-          <w:sz w:val="24"/>
-          <w:szCs w:val="24"/>
-        </w:rPr>
-      </w:pPr>
     </w:p>
     <w:sectPr>
       <w:pgSz w:w="11906" w:h="16838"/>

</xml_diff>